<commit_message>
Update Collecting contacts with Google Forms.docx
</commit_message>
<xml_diff>
--- a/Collecting contacts with Google Forms.docx
+++ b/Collecting contacts with Google Forms.docx
@@ -10,6 +10,7 @@
           <w:docPartUnique/>
         </w:docPartObj>
       </w:sdtPr>
+      <w:sdtEndPr/>
       <w:sdtContent>
         <w:p>
           <w:r>
@@ -19,7 +20,7 @@
             <mc:AlternateContent>
               <mc:Choice Requires="wps">
                 <w:drawing>
-                  <wp:anchor distT="0" distB="0" distL="114300" distR="114300" simplePos="0" relativeHeight="251659264" behindDoc="0" locked="0" layoutInCell="1" allowOverlap="1" wp14:anchorId="6A7EA8E4" wp14:editId="18221B6F">
+                  <wp:anchor distT="0" distB="0" distL="114300" distR="114300" simplePos="0" relativeHeight="251659264" behindDoc="1" locked="0" layoutInCell="1" allowOverlap="1" wp14:anchorId="6A7EA8E4" wp14:editId="33C6FF46">
                     <wp:simplePos x="0" y="0"/>
                     <mc:AlternateContent>
                       <mc:Choice Requires="wp14">
@@ -85,7 +86,6 @@
                                   </w:rPr>
                                   <w:alias w:val="Title"/>
                                   <w:id w:val="-1275550102"/>
-                                  <w:showingPlcHdr/>
                                   <w:dataBinding w:prefixMappings="xmlns:ns0='http://schemas.openxmlformats.org/package/2006/metadata/core-properties' xmlns:ns1='http://purl.org/dc/elements/1.1/'" w:xpath="/ns0:coreProperties[1]/ns1:title[1]" w:storeItemID="{6C3C8BC8-F283-45AE-878A-BAB7291924A1}"/>
                                   <w:text/>
                                 </w:sdtPr>
@@ -108,7 +108,7 @@
                                         <w:sz w:val="80"/>
                                         <w:szCs w:val="80"/>
                                       </w:rPr>
-                                      <w:t>[Document title]</w:t>
+                                      <w:t>Professional Reference Collector Guide</w:t>
                                     </w:r>
                                   </w:p>
                                 </w:sdtContent>
@@ -122,41 +122,47 @@
                                     <w:color w:val="FFFFFF" w:themeColor="background1"/>
                                   </w:rPr>
                                 </w:pPr>
+                                <w:r>
+                                  <w:rPr>
+                                    <w:noProof/>
+                                  </w:rPr>
+                                  <w:drawing>
+                                    <wp:inline distT="0" distB="0" distL="0" distR="0" wp14:anchorId="49D7CEBB" wp14:editId="78C0E792">
+                                      <wp:extent cx="4805680" cy="4805680"/>
+                                      <wp:effectExtent l="0" t="0" r="0" b="0"/>
+                                      <wp:docPr id="70439711" name="Picture 1"/>
+                                      <wp:cNvGraphicFramePr>
+                                        <a:graphicFrameLocks xmlns:a="http://schemas.openxmlformats.org/drawingml/2006/main" noChangeAspect="1"/>
+                                      </wp:cNvGraphicFramePr>
+                                      <a:graphic xmlns:a="http://schemas.openxmlformats.org/drawingml/2006/main">
+                                        <a:graphicData uri="http://schemas.openxmlformats.org/drawingml/2006/picture">
+                                          <pic:pic xmlns:pic="http://schemas.openxmlformats.org/drawingml/2006/picture">
+                                            <pic:nvPicPr>
+                                              <pic:cNvPr id="70439711" name=""/>
+                                              <pic:cNvPicPr/>
+                                            </pic:nvPicPr>
+                                            <pic:blipFill>
+                                              <a:blip r:embed="rId8"/>
+                                              <a:stretch>
+                                                <a:fillRect/>
+                                              </a:stretch>
+                                            </pic:blipFill>
+                                            <pic:spPr>
+                                              <a:xfrm>
+                                                <a:off x="0" y="0"/>
+                                                <a:ext cx="4805680" cy="4805680"/>
+                                              </a:xfrm>
+                                              <a:prstGeom prst="rect">
+                                                <a:avLst/>
+                                              </a:prstGeom>
+                                            </pic:spPr>
+                                          </pic:pic>
+                                        </a:graphicData>
+                                      </a:graphic>
+                                    </wp:inline>
+                                  </w:drawing>
+                                </w:r>
                               </w:p>
-                              <w:sdt>
-                                <w:sdtPr>
-                                  <w:rPr>
-                                    <w:color w:val="FFFFFF" w:themeColor="background1"/>
-                                    <w:sz w:val="21"/>
-                                    <w:szCs w:val="21"/>
-                                  </w:rPr>
-                                  <w:alias w:val="Abstract"/>
-                                  <w:id w:val="-1812170092"/>
-                                  <w:showingPlcHdr/>
-                                  <w:dataBinding w:prefixMappings="xmlns:ns0='http://schemas.microsoft.com/office/2006/coverPageProps'" w:xpath="/ns0:CoverPageProperties[1]/ns0:Abstract[1]" w:storeItemID="{55AF091B-3C7A-41E3-B477-F2FDAA23CFDA}"/>
-                                  <w:text/>
-                                </w:sdtPr>
-                                <w:sdtContent>
-                                  <w:p>
-                                    <w:pPr>
-                                      <w:spacing w:before="240"/>
-                                      <w:ind w:left="1008"/>
-                                      <w:jc w:val="right"/>
-                                      <w:rPr>
-                                        <w:color w:val="FFFFFF" w:themeColor="background1"/>
-                                      </w:rPr>
-                                    </w:pPr>
-                                    <w:r>
-                                      <w:rPr>
-                                        <w:color w:val="FFFFFF" w:themeColor="background1"/>
-                                        <w:sz w:val="21"/>
-                                        <w:szCs w:val="21"/>
-                                      </w:rPr>
-                                      <w:t>[Draw your reader in with an engaging abstract. It is typically a short summary of the document. When you’re ready to add your content, just click here and start typing.]</w:t>
-                                    </w:r>
-                                  </w:p>
-                                </w:sdtContent>
-                              </w:sdt>
                             </w:txbxContent>
                           </wps:txbx>
                           <wps:bodyPr rot="0" vert="horz" wrap="square" lIns="274320" tIns="914400" rIns="274320" bIns="45720" anchor="ctr" anchorCtr="0" upright="1">
@@ -176,7 +182,7 @@
               </mc:Choice>
               <mc:Fallback>
                 <w:pict>
-                  <v:rect w14:anchorId="6A7EA8E4" id="Rectangle 16" o:spid="_x0000_s1026" style="position:absolute;margin-left:0;margin-top:0;width:422.3pt;height:760.1pt;z-index:251659264;visibility:visible;mso-wrap-style:square;mso-width-percent:690;mso-height-percent:960;mso-left-percent:20;mso-top-percent:20;mso-wrap-distance-left:9pt;mso-wrap-distance-top:0;mso-wrap-distance-right:9pt;mso-wrap-distance-bottom:0;mso-position-horizontal-relative:page;mso-position-vertical-relative:page;mso-width-percent:690;mso-height-percent:960;mso-left-percent:20;mso-top-percent:20;mso-width-relative:page;mso-height-relative:page;v-text-anchor:middle" o:gfxdata="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" fillcolor="#4472c4 [3204]" stroked="f">
+                  <v:rect w14:anchorId="6A7EA8E4" id="Rectangle 16" o:spid="_x0000_s1026" style="position:absolute;margin-left:0;margin-top:0;width:422.3pt;height:760.1pt;z-index:-251657216;visibility:visible;mso-wrap-style:square;mso-width-percent:690;mso-height-percent:960;mso-left-percent:20;mso-top-percent:20;mso-wrap-distance-left:9pt;mso-wrap-distance-top:0;mso-wrap-distance-right:9pt;mso-wrap-distance-bottom:0;mso-position-horizontal-relative:page;mso-position-vertical-relative:page;mso-width-percent:690;mso-height-percent:960;mso-left-percent:20;mso-top-percent:20;mso-width-relative:page;mso-height-relative:page;v-text-anchor:middle" o:gfxdata="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" fillcolor="#4472c4 [3204]" stroked="f">
                     <v:textbox inset="21.6pt,1in,21.6pt">
                       <w:txbxContent>
                         <w:sdt>
@@ -189,7 +195,6 @@
                             </w:rPr>
                             <w:alias w:val="Title"/>
                             <w:id w:val="-1275550102"/>
-                            <w:showingPlcHdr/>
                             <w:dataBinding w:prefixMappings="xmlns:ns0='http://schemas.openxmlformats.org/package/2006/metadata/core-properties' xmlns:ns1='http://purl.org/dc/elements/1.1/'" w:xpath="/ns0:coreProperties[1]/ns1:title[1]" w:storeItemID="{6C3C8BC8-F283-45AE-878A-BAB7291924A1}"/>
                             <w:text/>
                           </w:sdtPr>
@@ -212,7 +217,7 @@
                                   <w:sz w:val="80"/>
                                   <w:szCs w:val="80"/>
                                 </w:rPr>
-                                <w:t>[Document title]</w:t>
+                                <w:t>Professional Reference Collector Guide</w:t>
                               </w:r>
                             </w:p>
                           </w:sdtContent>
@@ -226,41 +231,47 @@
                               <w:color w:val="FFFFFF" w:themeColor="background1"/>
                             </w:rPr>
                           </w:pPr>
+                          <w:r>
+                            <w:rPr>
+                              <w:noProof/>
+                            </w:rPr>
+                            <w:drawing>
+                              <wp:inline distT="0" distB="0" distL="0" distR="0" wp14:anchorId="49D7CEBB" wp14:editId="78C0E792">
+                                <wp:extent cx="4805680" cy="4805680"/>
+                                <wp:effectExtent l="0" t="0" r="0" b="0"/>
+                                <wp:docPr id="70439711" name="Picture 1"/>
+                                <wp:cNvGraphicFramePr>
+                                  <a:graphicFrameLocks xmlns:a="http://schemas.openxmlformats.org/drawingml/2006/main" noChangeAspect="1"/>
+                                </wp:cNvGraphicFramePr>
+                                <a:graphic xmlns:a="http://schemas.openxmlformats.org/drawingml/2006/main">
+                                  <a:graphicData uri="http://schemas.openxmlformats.org/drawingml/2006/picture">
+                                    <pic:pic xmlns:pic="http://schemas.openxmlformats.org/drawingml/2006/picture">
+                                      <pic:nvPicPr>
+                                        <pic:cNvPr id="70439711" name=""/>
+                                        <pic:cNvPicPr/>
+                                      </pic:nvPicPr>
+                                      <pic:blipFill>
+                                        <a:blip r:embed="rId8"/>
+                                        <a:stretch>
+                                          <a:fillRect/>
+                                        </a:stretch>
+                                      </pic:blipFill>
+                                      <pic:spPr>
+                                        <a:xfrm>
+                                          <a:off x="0" y="0"/>
+                                          <a:ext cx="4805680" cy="4805680"/>
+                                        </a:xfrm>
+                                        <a:prstGeom prst="rect">
+                                          <a:avLst/>
+                                        </a:prstGeom>
+                                      </pic:spPr>
+                                    </pic:pic>
+                                  </a:graphicData>
+                                </a:graphic>
+                              </wp:inline>
+                            </w:drawing>
+                          </w:r>
                         </w:p>
-                        <w:sdt>
-                          <w:sdtPr>
-                            <w:rPr>
-                              <w:color w:val="FFFFFF" w:themeColor="background1"/>
-                              <w:sz w:val="21"/>
-                              <w:szCs w:val="21"/>
-                            </w:rPr>
-                            <w:alias w:val="Abstract"/>
-                            <w:id w:val="-1812170092"/>
-                            <w:showingPlcHdr/>
-                            <w:dataBinding w:prefixMappings="xmlns:ns0='http://schemas.microsoft.com/office/2006/coverPageProps'" w:xpath="/ns0:CoverPageProperties[1]/ns0:Abstract[1]" w:storeItemID="{55AF091B-3C7A-41E3-B477-F2FDAA23CFDA}"/>
-                            <w:text/>
-                          </w:sdtPr>
-                          <w:sdtContent>
-                            <w:p>
-                              <w:pPr>
-                                <w:spacing w:before="240"/>
-                                <w:ind w:left="1008"/>
-                                <w:jc w:val="right"/>
-                                <w:rPr>
-                                  <w:color w:val="FFFFFF" w:themeColor="background1"/>
-                                </w:rPr>
-                              </w:pPr>
-                              <w:r>
-                                <w:rPr>
-                                  <w:color w:val="FFFFFF" w:themeColor="background1"/>
-                                  <w:sz w:val="21"/>
-                                  <w:szCs w:val="21"/>
-                                </w:rPr>
-                                <w:t>[Draw your reader in with an engaging abstract. It is typically a short summary of the document. When you’re ready to add your content, just click here and start typing.]</w:t>
-                              </w:r>
-                            </w:p>
-                          </w:sdtContent>
-                        </w:sdt>
                       </w:txbxContent>
                     </v:textbox>
                     <w10:wrap anchorx="page" anchory="page"/>
@@ -347,7 +358,6 @@
                                   </w:rPr>
                                   <w:alias w:val="Subtitle"/>
                                   <w:id w:val="-505288762"/>
-                                  <w:showingPlcHdr/>
                                   <w:dataBinding w:prefixMappings="xmlns:ns0='http://schemas.openxmlformats.org/package/2006/metadata/core-properties' xmlns:ns1='http://purl.org/dc/elements/1.1/'" w:xpath="/ns0:coreProperties[1]/ns1:subject[1]" w:storeItemID="{6C3C8BC8-F283-45AE-878A-BAB7291924A1}"/>
                                   <w:text/>
                                 </w:sdtPr>
@@ -362,10 +372,52 @@
                                     </w:pPr>
                                     <w:r>
                                       <w:rPr>
-                                        <w:rFonts w:eastAsiaTheme="minorEastAsia" w:cstheme="minorBidi"/>
+                                        <w:rFonts w:cstheme="minorBidi"/>
                                         <w:color w:val="FFFFFF" w:themeColor="background1"/>
                                       </w:rPr>
-                                      <w:t>[Document subtitle]</w:t>
+                                      <w:t>A step</w:t>
+                                    </w:r>
+                                    <w:r>
+                                      <w:rPr>
+                                        <w:rFonts w:ascii="Cambria Math" w:hAnsi="Cambria Math" w:cs="Cambria Math"/>
+                                        <w:color w:val="FFFFFF" w:themeColor="background1"/>
+                                      </w:rPr>
+                                      <w:t>‑</w:t>
+                                    </w:r>
+                                    <w:r>
+                                      <w:rPr>
+                                        <w:rFonts w:cstheme="minorBidi"/>
+                                        <w:color w:val="FFFFFF" w:themeColor="background1"/>
+                                      </w:rPr>
+                                      <w:t>by</w:t>
+                                    </w:r>
+                                    <w:r>
+                                      <w:rPr>
+                                        <w:rFonts w:ascii="Cambria Math" w:hAnsi="Cambria Math" w:cs="Cambria Math"/>
+                                        <w:color w:val="FFFFFF" w:themeColor="background1"/>
+                                      </w:rPr>
+                                      <w:t>‑</w:t>
+                                    </w:r>
+                                    <w:r>
+                                      <w:rPr>
+                                        <w:rFonts w:cstheme="minorBidi"/>
+                                        <w:color w:val="FFFFFF" w:themeColor="background1"/>
+                                      </w:rPr>
+                                      <w:t>step system for gathering accurate, recruiter</w:t>
+                                    </w:r>
+                                    <w:r>
+                                      <w:rPr>
+                                        <w:rFonts w:ascii="Cambria Math" w:hAnsi="Cambria Math" w:cs="Cambria Math"/>
+                                        <w:color w:val="FFFFFF" w:themeColor="background1"/>
+                                      </w:rPr>
+                                      <w:t>‑</w:t>
+                                    </w:r>
+                                    <w:r>
+                                      <w:rPr>
+                                        <w:rFonts w:cstheme="minorBidi"/>
+                                        <w:color w:val="FFFFFF" w:themeColor="background1"/>
+                                      </w:rPr>
+                                      <w:t>ready reference information using Google Forms</w:t>
                                     </w:r>
                                   </w:p>
                                 </w:sdtContent>
@@ -403,7 +455,6 @@
                             </w:rPr>
                             <w:alias w:val="Subtitle"/>
                             <w:id w:val="-505288762"/>
-                            <w:showingPlcHdr/>
                             <w:dataBinding w:prefixMappings="xmlns:ns0='http://schemas.openxmlformats.org/package/2006/metadata/core-properties' xmlns:ns1='http://purl.org/dc/elements/1.1/'" w:xpath="/ns0:coreProperties[1]/ns1:subject[1]" w:storeItemID="{6C3C8BC8-F283-45AE-878A-BAB7291924A1}"/>
                             <w:text/>
                           </w:sdtPr>
@@ -418,10 +469,52 @@
                               </w:pPr>
                               <w:r>
                                 <w:rPr>
-                                  <w:rFonts w:eastAsiaTheme="minorEastAsia" w:cstheme="minorBidi"/>
+                                  <w:rFonts w:cstheme="minorBidi"/>
                                   <w:color w:val="FFFFFF" w:themeColor="background1"/>
                                 </w:rPr>
-                                <w:t>[Document subtitle]</w:t>
+                                <w:t>A step</w:t>
+                              </w:r>
+                              <w:r>
+                                <w:rPr>
+                                  <w:rFonts w:ascii="Cambria Math" w:hAnsi="Cambria Math" w:cs="Cambria Math"/>
+                                  <w:color w:val="FFFFFF" w:themeColor="background1"/>
+                                </w:rPr>
+                                <w:t>‑</w:t>
+                              </w:r>
+                              <w:r>
+                                <w:rPr>
+                                  <w:rFonts w:cstheme="minorBidi"/>
+                                  <w:color w:val="FFFFFF" w:themeColor="background1"/>
+                                </w:rPr>
+                                <w:t>by</w:t>
+                              </w:r>
+                              <w:r>
+                                <w:rPr>
+                                  <w:rFonts w:ascii="Cambria Math" w:hAnsi="Cambria Math" w:cs="Cambria Math"/>
+                                  <w:color w:val="FFFFFF" w:themeColor="background1"/>
+                                </w:rPr>
+                                <w:t>‑</w:t>
+                              </w:r>
+                              <w:r>
+                                <w:rPr>
+                                  <w:rFonts w:cstheme="minorBidi"/>
+                                  <w:color w:val="FFFFFF" w:themeColor="background1"/>
+                                </w:rPr>
+                                <w:t>step system for gathering accurate, recruiter</w:t>
+                              </w:r>
+                              <w:r>
+                                <w:rPr>
+                                  <w:rFonts w:ascii="Cambria Math" w:hAnsi="Cambria Math" w:cs="Cambria Math"/>
+                                  <w:color w:val="FFFFFF" w:themeColor="background1"/>
+                                </w:rPr>
+                                <w:t>‑</w:t>
+                              </w:r>
+                              <w:r>
+                                <w:rPr>
+                                  <w:rFonts w:cstheme="minorBidi"/>
+                                  <w:color w:val="FFFFFF" w:themeColor="background1"/>
+                                </w:rPr>
+                                <w:t>ready reference information using Google Forms</w:t>
                               </w:r>
                             </w:p>
                           </w:sdtContent>
@@ -446,97 +539,684 @@
     <w:p>
       <w:pPr>
         <w:pStyle w:val="NoSpacing"/>
-      </w:pPr>
-      <w:r>
-        <w:lastRenderedPageBreak/>
-        <w:pict w14:anchorId="5C88C942">
-          <v:rect id="_x0000_i1097" style="width:0;height:1.5pt" o:hralign="center" o:hrstd="t" o:hr="t" fillcolor="#a0a0a0" stroked="f"/>
-        </w:pict>
-      </w:r>
-    </w:p>
-    <w:p>
-      <w:pPr>
-        <w:pStyle w:val="NoSpacing"/>
-      </w:pPr>
-      <w:r>
-        <w:rPr>
-          <w:rFonts w:ascii="Segoe UI Emoji" w:hAnsi="Segoe UI Emoji" w:cs="Segoe UI Emoji"/>
-          <w:b/>
-          <w:bCs/>
-        </w:rPr>
-        <w:t>📘</w:t>
-      </w:r>
-      <w:r>
         <w:rPr>
           <w:b/>
           <w:bCs/>
         </w:rPr>
-        <w:t xml:space="preserve"> </w:t>
-      </w:r>
-    </w:p>
-    <w:p>
-      <w:pPr>
-        <w:pStyle w:val="NoSpacing"/>
-      </w:pPr>
-      <w:r>
-        <w:pict w14:anchorId="069DDCF8">
-          <v:rect id="_x0000_i1098" style="width:0;height:1.5pt" o:hralign="center" o:hrstd="t" o:hr="t" fillcolor="#a0a0a0" stroked="f"/>
-        </w:pict>
-      </w:r>
-    </w:p>
-    <w:p>
-      <w:pPr>
-        <w:pStyle w:val="NoSpacing"/>
+      </w:pPr>
+    </w:p>
+    <w:sdt>
+      <w:sdtPr>
+        <w:id w:val="-740407444"/>
+        <w:docPartObj>
+          <w:docPartGallery w:val="Table of Contents"/>
+          <w:docPartUnique/>
+        </w:docPartObj>
+      </w:sdtPr>
+      <w:sdtEndPr>
         <w:rPr>
+          <w:rFonts w:asciiTheme="minorHAnsi" w:eastAsiaTheme="minorHAnsi" w:hAnsiTheme="minorHAnsi" w:cstheme="minorBidi"/>
           <w:b/>
           <w:bCs/>
+          <w:noProof/>
+          <w:color w:val="auto"/>
+          <w:kern w:val="2"/>
+          <w:sz w:val="24"/>
+          <w:szCs w:val="24"/>
+          <w14:ligatures w14:val="standardContextual"/>
         </w:rPr>
-      </w:pPr>
-      <w:r>
-        <w:rPr>
-          <w:b/>
-          <w:bCs/>
-        </w:rPr>
-        <w:t>[Cover Graphic Placeholder]</w:t>
-      </w:r>
-    </w:p>
-    <w:p>
-      <w:pPr>
-        <w:pStyle w:val="NoSpacing"/>
-      </w:pPr>
-      <w:r>
-        <w:rPr>
-          <w:i/>
-          <w:iCs/>
-        </w:rPr>
-        <w:t>(Insert a modern illustration of a digital form, clipboard, or checkmark.)</w:t>
-      </w:r>
-    </w:p>
-    <w:p>
-      <w:pPr>
-        <w:pStyle w:val="NoSpacing"/>
-      </w:pPr>
-      <w:r>
-        <w:pict w14:anchorId="7132D076">
-          <v:rect id="_x0000_i1099" style="width:0;height:1.5pt" o:hralign="center" o:hrstd="t" o:hr="t" fillcolor="#a0a0a0" stroked="f"/>
-        </w:pict>
-      </w:r>
-    </w:p>
-    <w:p>
-      <w:pPr>
-        <w:pStyle w:val="NoSpacing"/>
-        <w:rPr>
-          <w:b/>
-          <w:bCs/>
-        </w:rPr>
-      </w:pPr>
-      <w:r>
-        <w:rPr>
-          <w:b/>
-          <w:bCs/>
-        </w:rPr>
+      </w:sdtEndPr>
+      <w:sdtContent>
+        <w:p>
+          <w:pPr>
+            <w:pStyle w:val="TOCHeading"/>
+          </w:pPr>
+          <w:r>
+            <w:t>Contents</w:t>
+          </w:r>
+        </w:p>
+        <w:p>
+          <w:pPr>
+            <w:pStyle w:val="TOC1"/>
+            <w:tabs>
+              <w:tab w:val="right" w:leader="dot" w:pos="9350"/>
+            </w:tabs>
+            <w:rPr>
+              <w:noProof/>
+            </w:rPr>
+          </w:pPr>
+          <w:r>
+            <w:fldChar w:fldCharType="begin"/>
+          </w:r>
+          <w:r>
+            <w:instrText xml:space="preserve"> TOC \o "1-3" \h \z \u </w:instrText>
+          </w:r>
+          <w:r>
+            <w:fldChar w:fldCharType="separate"/>
+          </w:r>
+          <w:hyperlink w:anchor="_Toc222072063" w:history="1">
+            <w:r>
+              <w:rPr>
+                <w:rStyle w:val="Hyperlink"/>
+                <w:noProof/>
+              </w:rPr>
+              <w:t>1. Overview</w:t>
+            </w:r>
+            <w:r>
+              <w:rPr>
+                <w:noProof/>
+                <w:webHidden/>
+              </w:rPr>
+              <w:tab/>
+            </w:r>
+            <w:r>
+              <w:rPr>
+                <w:noProof/>
+                <w:webHidden/>
+              </w:rPr>
+              <w:fldChar w:fldCharType="begin"/>
+            </w:r>
+            <w:r>
+              <w:rPr>
+                <w:noProof/>
+                <w:webHidden/>
+              </w:rPr>
+              <w:instrText xml:space="preserve"> PAGEREF _Toc222072063 \h </w:instrText>
+            </w:r>
+            <w:r>
+              <w:rPr>
+                <w:noProof/>
+                <w:webHidden/>
+              </w:rPr>
+            </w:r>
+            <w:r>
+              <w:rPr>
+                <w:noProof/>
+                <w:webHidden/>
+              </w:rPr>
+              <w:fldChar w:fldCharType="separate"/>
+            </w:r>
+            <w:r>
+              <w:rPr>
+                <w:noProof/>
+                <w:webHidden/>
+              </w:rPr>
+              <w:t>1</w:t>
+            </w:r>
+            <w:r>
+              <w:rPr>
+                <w:noProof/>
+                <w:webHidden/>
+              </w:rPr>
+              <w:fldChar w:fldCharType="end"/>
+            </w:r>
+          </w:hyperlink>
+        </w:p>
+        <w:p>
+          <w:pPr>
+            <w:pStyle w:val="TOC1"/>
+            <w:tabs>
+              <w:tab w:val="right" w:leader="dot" w:pos="9350"/>
+            </w:tabs>
+            <w:rPr>
+              <w:noProof/>
+            </w:rPr>
+          </w:pPr>
+          <w:hyperlink w:anchor="_Toc222072064" w:history="1">
+            <w:r>
+              <w:rPr>
+                <w:rStyle w:val="Hyperlink"/>
+                <w:noProof/>
+              </w:rPr>
+              <w:t>2. Build the Google Form</w:t>
+            </w:r>
+            <w:r>
+              <w:rPr>
+                <w:noProof/>
+                <w:webHidden/>
+              </w:rPr>
+              <w:tab/>
+            </w:r>
+            <w:r>
+              <w:rPr>
+                <w:noProof/>
+                <w:webHidden/>
+              </w:rPr>
+              <w:fldChar w:fldCharType="begin"/>
+            </w:r>
+            <w:r>
+              <w:rPr>
+                <w:noProof/>
+                <w:webHidden/>
+              </w:rPr>
+              <w:instrText xml:space="preserve"> PAGEREF _Toc222072064 \h </w:instrText>
+            </w:r>
+            <w:r>
+              <w:rPr>
+                <w:noProof/>
+                <w:webHidden/>
+              </w:rPr>
+            </w:r>
+            <w:r>
+              <w:rPr>
+                <w:noProof/>
+                <w:webHidden/>
+              </w:rPr>
+              <w:fldChar w:fldCharType="separate"/>
+            </w:r>
+            <w:r>
+              <w:rPr>
+                <w:noProof/>
+                <w:webHidden/>
+              </w:rPr>
+              <w:t>2</w:t>
+            </w:r>
+            <w:r>
+              <w:rPr>
+                <w:noProof/>
+                <w:webHidden/>
+              </w:rPr>
+              <w:fldChar w:fldCharType="end"/>
+            </w:r>
+          </w:hyperlink>
+        </w:p>
+        <w:p>
+          <w:pPr>
+            <w:pStyle w:val="TOC2"/>
+            <w:tabs>
+              <w:tab w:val="right" w:leader="dot" w:pos="9350"/>
+            </w:tabs>
+            <w:rPr>
+              <w:noProof/>
+            </w:rPr>
+          </w:pPr>
+          <w:hyperlink w:anchor="_Toc222072065" w:history="1">
+            <w:r>
+              <w:rPr>
+                <w:rStyle w:val="Hyperlink"/>
+                <w:noProof/>
+              </w:rPr>
+              <w:t>Step 1 — Start the Form</w:t>
+            </w:r>
+            <w:r>
+              <w:rPr>
+                <w:noProof/>
+                <w:webHidden/>
+              </w:rPr>
+              <w:tab/>
+            </w:r>
+            <w:r>
+              <w:rPr>
+                <w:noProof/>
+                <w:webHidden/>
+              </w:rPr>
+              <w:fldChar w:fldCharType="begin"/>
+            </w:r>
+            <w:r>
+              <w:rPr>
+                <w:noProof/>
+                <w:webHidden/>
+              </w:rPr>
+              <w:instrText xml:space="preserve"> PAGEREF _Toc222072065 \h </w:instrText>
+            </w:r>
+            <w:r>
+              <w:rPr>
+                <w:noProof/>
+                <w:webHidden/>
+              </w:rPr>
+            </w:r>
+            <w:r>
+              <w:rPr>
+                <w:noProof/>
+                <w:webHidden/>
+              </w:rPr>
+              <w:fldChar w:fldCharType="separate"/>
+            </w:r>
+            <w:r>
+              <w:rPr>
+                <w:noProof/>
+                <w:webHidden/>
+              </w:rPr>
+              <w:t>2</w:t>
+            </w:r>
+            <w:r>
+              <w:rPr>
+                <w:noProof/>
+                <w:webHidden/>
+              </w:rPr>
+              <w:fldChar w:fldCharType="end"/>
+            </w:r>
+          </w:hyperlink>
+        </w:p>
+        <w:p>
+          <w:pPr>
+            <w:pStyle w:val="TOC2"/>
+            <w:tabs>
+              <w:tab w:val="right" w:leader="dot" w:pos="9350"/>
+            </w:tabs>
+            <w:rPr>
+              <w:noProof/>
+            </w:rPr>
+          </w:pPr>
+          <w:hyperlink w:anchor="_Toc222072066" w:history="1">
+            <w:r>
+              <w:rPr>
+                <w:rStyle w:val="Hyperlink"/>
+                <w:noProof/>
+              </w:rPr>
+              <w:t>Step 2 — Add the Required Questions</w:t>
+            </w:r>
+            <w:r>
+              <w:rPr>
+                <w:noProof/>
+                <w:webHidden/>
+              </w:rPr>
+              <w:tab/>
+            </w:r>
+            <w:r>
+              <w:rPr>
+                <w:noProof/>
+                <w:webHidden/>
+              </w:rPr>
+              <w:fldChar w:fldCharType="begin"/>
+            </w:r>
+            <w:r>
+              <w:rPr>
+                <w:noProof/>
+                <w:webHidden/>
+              </w:rPr>
+              <w:instrText xml:space="preserve"> PAGEREF _Toc222072066 \h </w:instrText>
+            </w:r>
+            <w:r>
+              <w:rPr>
+                <w:noProof/>
+                <w:webHidden/>
+              </w:rPr>
+            </w:r>
+            <w:r>
+              <w:rPr>
+                <w:noProof/>
+                <w:webHidden/>
+              </w:rPr>
+              <w:fldChar w:fldCharType="separate"/>
+            </w:r>
+            <w:r>
+              <w:rPr>
+                <w:noProof/>
+                <w:webHidden/>
+              </w:rPr>
+              <w:t>2</w:t>
+            </w:r>
+            <w:r>
+              <w:rPr>
+                <w:noProof/>
+                <w:webHidden/>
+              </w:rPr>
+              <w:fldChar w:fldCharType="end"/>
+            </w:r>
+          </w:hyperlink>
+        </w:p>
+        <w:p>
+          <w:pPr>
+            <w:pStyle w:val="TOC2"/>
+            <w:tabs>
+              <w:tab w:val="right" w:leader="dot" w:pos="9350"/>
+            </w:tabs>
+            <w:rPr>
+              <w:noProof/>
+            </w:rPr>
+          </w:pPr>
+          <w:hyperlink w:anchor="_Toc222072067" w:history="1">
+            <w:r>
+              <w:rPr>
+                <w:rStyle w:val="Hyperlink"/>
+                <w:noProof/>
+              </w:rPr>
+              <w:t>3. Configure Professional Settings</w:t>
+            </w:r>
+            <w:r>
+              <w:rPr>
+                <w:noProof/>
+                <w:webHidden/>
+              </w:rPr>
+              <w:tab/>
+            </w:r>
+            <w:r>
+              <w:rPr>
+                <w:noProof/>
+                <w:webHidden/>
+              </w:rPr>
+              <w:fldChar w:fldCharType="begin"/>
+            </w:r>
+            <w:r>
+              <w:rPr>
+                <w:noProof/>
+                <w:webHidden/>
+              </w:rPr>
+              <w:instrText xml:space="preserve"> PAGEREF _Toc222072067 \h </w:instrText>
+            </w:r>
+            <w:r>
+              <w:rPr>
+                <w:noProof/>
+                <w:webHidden/>
+              </w:rPr>
+            </w:r>
+            <w:r>
+              <w:rPr>
+                <w:noProof/>
+                <w:webHidden/>
+              </w:rPr>
+              <w:fldChar w:fldCharType="separate"/>
+            </w:r>
+            <w:r>
+              <w:rPr>
+                <w:noProof/>
+                <w:webHidden/>
+              </w:rPr>
+              <w:t>2</w:t>
+            </w:r>
+            <w:r>
+              <w:rPr>
+                <w:noProof/>
+                <w:webHidden/>
+              </w:rPr>
+              <w:fldChar w:fldCharType="end"/>
+            </w:r>
+          </w:hyperlink>
+        </w:p>
+        <w:p>
+          <w:pPr>
+            <w:pStyle w:val="TOC2"/>
+            <w:tabs>
+              <w:tab w:val="right" w:leader="dot" w:pos="9350"/>
+            </w:tabs>
+            <w:rPr>
+              <w:noProof/>
+            </w:rPr>
+          </w:pPr>
+          <w:hyperlink w:anchor="_Toc222072068" w:history="1">
+            <w:r>
+              <w:rPr>
+                <w:rStyle w:val="Hyperlink"/>
+                <w:noProof/>
+              </w:rPr>
+              <w:t>4. Connect the Form to Your “Database” (Google Sheets)</w:t>
+            </w:r>
+            <w:r>
+              <w:rPr>
+                <w:noProof/>
+                <w:webHidden/>
+              </w:rPr>
+              <w:tab/>
+            </w:r>
+            <w:r>
+              <w:rPr>
+                <w:noProof/>
+                <w:webHidden/>
+              </w:rPr>
+              <w:fldChar w:fldCharType="begin"/>
+            </w:r>
+            <w:r>
+              <w:rPr>
+                <w:noProof/>
+                <w:webHidden/>
+              </w:rPr>
+              <w:instrText xml:space="preserve"> PAGEREF _Toc222072068 \h </w:instrText>
+            </w:r>
+            <w:r>
+              <w:rPr>
+                <w:noProof/>
+                <w:webHidden/>
+              </w:rPr>
+            </w:r>
+            <w:r>
+              <w:rPr>
+                <w:noProof/>
+                <w:webHidden/>
+              </w:rPr>
+              <w:fldChar w:fldCharType="separate"/>
+            </w:r>
+            <w:r>
+              <w:rPr>
+                <w:noProof/>
+                <w:webHidden/>
+              </w:rPr>
+              <w:t>3</w:t>
+            </w:r>
+            <w:r>
+              <w:rPr>
+                <w:noProof/>
+                <w:webHidden/>
+              </w:rPr>
+              <w:fldChar w:fldCharType="end"/>
+            </w:r>
+          </w:hyperlink>
+        </w:p>
+        <w:p>
+          <w:pPr>
+            <w:pStyle w:val="TOC2"/>
+            <w:tabs>
+              <w:tab w:val="right" w:leader="dot" w:pos="9350"/>
+            </w:tabs>
+            <w:rPr>
+              <w:noProof/>
+            </w:rPr>
+          </w:pPr>
+          <w:hyperlink w:anchor="_Toc222072069" w:history="1">
+            <w:r>
+              <w:rPr>
+                <w:rStyle w:val="Hyperlink"/>
+                <w:noProof/>
+              </w:rPr>
+              <w:t>5. Sending the Request</w:t>
+            </w:r>
+            <w:r>
+              <w:rPr>
+                <w:noProof/>
+                <w:webHidden/>
+              </w:rPr>
+              <w:tab/>
+            </w:r>
+            <w:r>
+              <w:rPr>
+                <w:noProof/>
+                <w:webHidden/>
+              </w:rPr>
+              <w:fldChar w:fldCharType="begin"/>
+            </w:r>
+            <w:r>
+              <w:rPr>
+                <w:noProof/>
+                <w:webHidden/>
+              </w:rPr>
+              <w:instrText xml:space="preserve"> PAGEREF _Toc222072069 \h </w:instrText>
+            </w:r>
+            <w:r>
+              <w:rPr>
+                <w:noProof/>
+                <w:webHidden/>
+              </w:rPr>
+            </w:r>
+            <w:r>
+              <w:rPr>
+                <w:noProof/>
+                <w:webHidden/>
+              </w:rPr>
+              <w:fldChar w:fldCharType="separate"/>
+            </w:r>
+            <w:r>
+              <w:rPr>
+                <w:noProof/>
+                <w:webHidden/>
+              </w:rPr>
+              <w:t>3</w:t>
+            </w:r>
+            <w:r>
+              <w:rPr>
+                <w:noProof/>
+                <w:webHidden/>
+              </w:rPr>
+              <w:fldChar w:fldCharType="end"/>
+            </w:r>
+          </w:hyperlink>
+        </w:p>
+        <w:p>
+          <w:pPr>
+            <w:pStyle w:val="TOC2"/>
+            <w:tabs>
+              <w:tab w:val="right" w:leader="dot" w:pos="9350"/>
+            </w:tabs>
+            <w:rPr>
+              <w:noProof/>
+            </w:rPr>
+          </w:pPr>
+          <w:hyperlink w:anchor="_Toc222072070" w:history="1">
+            <w:r>
+              <w:rPr>
+                <w:rStyle w:val="Hyperlink"/>
+                <w:noProof/>
+              </w:rPr>
+              <w:t>6. Tips for Maintaining a Professional Reference System</w:t>
+            </w:r>
+            <w:r>
+              <w:rPr>
+                <w:noProof/>
+                <w:webHidden/>
+              </w:rPr>
+              <w:tab/>
+            </w:r>
+            <w:r>
+              <w:rPr>
+                <w:noProof/>
+                <w:webHidden/>
+              </w:rPr>
+              <w:fldChar w:fldCharType="begin"/>
+            </w:r>
+            <w:r>
+              <w:rPr>
+                <w:noProof/>
+                <w:webHidden/>
+              </w:rPr>
+              <w:instrText xml:space="preserve"> PAGEREF _Toc222072070 \h </w:instrText>
+            </w:r>
+            <w:r>
+              <w:rPr>
+                <w:noProof/>
+                <w:webHidden/>
+              </w:rPr>
+            </w:r>
+            <w:r>
+              <w:rPr>
+                <w:noProof/>
+                <w:webHidden/>
+              </w:rPr>
+              <w:fldChar w:fldCharType="separate"/>
+            </w:r>
+            <w:r>
+              <w:rPr>
+                <w:noProof/>
+                <w:webHidden/>
+              </w:rPr>
+              <w:t>4</w:t>
+            </w:r>
+            <w:r>
+              <w:rPr>
+                <w:noProof/>
+                <w:webHidden/>
+              </w:rPr>
+              <w:fldChar w:fldCharType="end"/>
+            </w:r>
+          </w:hyperlink>
+        </w:p>
+        <w:p>
+          <w:pPr>
+            <w:pStyle w:val="TOC2"/>
+            <w:tabs>
+              <w:tab w:val="right" w:leader="dot" w:pos="9350"/>
+            </w:tabs>
+            <w:rPr>
+              <w:noProof/>
+            </w:rPr>
+          </w:pPr>
+          <w:hyperlink w:anchor="_Toc222072071" w:history="1">
+            <w:r>
+              <w:rPr>
+                <w:rStyle w:val="Hyperlink"/>
+                <w:noProof/>
+              </w:rPr>
+              <w:t>7. Optional Enhancements</w:t>
+            </w:r>
+            <w:r>
+              <w:rPr>
+                <w:noProof/>
+                <w:webHidden/>
+              </w:rPr>
+              <w:tab/>
+            </w:r>
+            <w:r>
+              <w:rPr>
+                <w:noProof/>
+                <w:webHidden/>
+              </w:rPr>
+              <w:fldChar w:fldCharType="begin"/>
+            </w:r>
+            <w:r>
+              <w:rPr>
+                <w:noProof/>
+                <w:webHidden/>
+              </w:rPr>
+              <w:instrText xml:space="preserve"> PAGEREF _Toc222072071 \h </w:instrText>
+            </w:r>
+            <w:r>
+              <w:rPr>
+                <w:noProof/>
+                <w:webHidden/>
+              </w:rPr>
+            </w:r>
+            <w:r>
+              <w:rPr>
+                <w:noProof/>
+                <w:webHidden/>
+              </w:rPr>
+              <w:fldChar w:fldCharType="separate"/>
+            </w:r>
+            <w:r>
+              <w:rPr>
+                <w:noProof/>
+                <w:webHidden/>
+              </w:rPr>
+              <w:t>4</w:t>
+            </w:r>
+            <w:r>
+              <w:rPr>
+                <w:noProof/>
+                <w:webHidden/>
+              </w:rPr>
+              <w:fldChar w:fldCharType="end"/>
+            </w:r>
+          </w:hyperlink>
+        </w:p>
+        <w:p>
+          <w:r>
+            <w:rPr>
+              <w:b/>
+              <w:bCs/>
+              <w:noProof/>
+            </w:rPr>
+            <w:fldChar w:fldCharType="end"/>
+          </w:r>
+        </w:p>
+      </w:sdtContent>
+    </w:sdt>
+    <w:p>
+      <w:pPr>
+        <w:pStyle w:val="Heading1"/>
+      </w:pPr>
+      <w:bookmarkStart w:id="0" w:name="_Toc222072063"/>
+      <w:r>
         <w:t>1. Overview</w:t>
       </w:r>
+      <w:bookmarkEnd w:id="0"/>
     </w:p>
     <w:p>
       <w:pPr>
@@ -580,11 +1260,16 @@
       <w:pPr>
         <w:pStyle w:val="NoSpacing"/>
       </w:pPr>
-      <w:r>
-        <w:pict w14:anchorId="45742BD0">
-          <v:rect id="_x0000_i1100" style="width:0;height:1.5pt" o:hralign="center" o:hrstd="t" o:hr="t" fillcolor="#a0a0a0" stroked="f"/>
-        </w:pict>
-      </w:r>
+    </w:p>
+    <w:p>
+      <w:pPr>
+        <w:pStyle w:val="Heading1"/>
+      </w:pPr>
+      <w:bookmarkStart w:id="1" w:name="_Toc222072064"/>
+      <w:r>
+        <w:t>2. Build the Google Form</w:t>
+      </w:r>
+      <w:bookmarkEnd w:id="1"/>
     </w:p>
     <w:p>
       <w:pPr>
@@ -596,10 +1281,43 @@
       </w:pPr>
       <w:r>
         <w:rPr>
-          <w:b/>
-          <w:bCs/>
+          <w:noProof/>
         </w:rPr>
-        <w:t>2. Build the Google Form</w:t>
+        <w:drawing>
+          <wp:inline distT="0" distB="0" distL="0" distR="0" wp14:anchorId="6373F90E" wp14:editId="01EC26BB">
+            <wp:extent cx="5943600" cy="2298065"/>
+            <wp:effectExtent l="0" t="0" r="0" b="6985"/>
+            <wp:docPr id="1266975970" name="Picture 1"/>
+            <wp:cNvGraphicFramePr>
+              <a:graphicFrameLocks xmlns:a="http://schemas.openxmlformats.org/drawingml/2006/main" noChangeAspect="1"/>
+            </wp:cNvGraphicFramePr>
+            <a:graphic xmlns:a="http://schemas.openxmlformats.org/drawingml/2006/main">
+              <a:graphicData uri="http://schemas.openxmlformats.org/drawingml/2006/picture">
+                <pic:pic xmlns:pic="http://schemas.openxmlformats.org/drawingml/2006/picture">
+                  <pic:nvPicPr>
+                    <pic:cNvPr id="1266975970" name=""/>
+                    <pic:cNvPicPr/>
+                  </pic:nvPicPr>
+                  <pic:blipFill>
+                    <a:blip r:embed="rId9"/>
+                    <a:stretch>
+                      <a:fillRect/>
+                    </a:stretch>
+                  </pic:blipFill>
+                  <pic:spPr>
+                    <a:xfrm>
+                      <a:off x="0" y="0"/>
+                      <a:ext cx="5943600" cy="2298065"/>
+                    </a:xfrm>
+                    <a:prstGeom prst="rect">
+                      <a:avLst/>
+                    </a:prstGeom>
+                  </pic:spPr>
+                </pic:pic>
+              </a:graphicData>
+            </a:graphic>
+          </wp:inline>
+        </w:drawing>
       </w:r>
     </w:p>
     <w:p>
@@ -610,29 +1328,17 @@
           <w:bCs/>
         </w:rPr>
       </w:pPr>
-      <w:r>
-        <w:rPr>
-          <w:b/>
-          <w:bCs/>
-        </w:rPr>
-        <w:t>[Graphic Placeholder: Blank Google Form Screenshot]</w:t>
-      </w:r>
-    </w:p>
-    <w:p>
-      <w:pPr>
-        <w:pStyle w:val="NoSpacing"/>
-        <w:rPr>
-          <w:b/>
-          <w:bCs/>
-        </w:rPr>
-      </w:pPr>
-      <w:r>
-        <w:rPr>
-          <w:b/>
-          <w:bCs/>
-        </w:rPr>
+    </w:p>
+    <w:p>
+      <w:pPr>
+        <w:pStyle w:val="Heading2"/>
+      </w:pPr>
+      <w:bookmarkStart w:id="2" w:name="_Toc222072065"/>
+      <w:r>
+        <w:lastRenderedPageBreak/>
         <w:t>Step 1 — Start the Form</w:t>
       </w:r>
+      <w:bookmarkEnd w:id="2"/>
     </w:p>
     <w:p>
       <w:pPr>
@@ -686,27 +1392,16 @@
       <w:pPr>
         <w:pStyle w:val="NoSpacing"/>
       </w:pPr>
-      <w:r>
-        <w:pict w14:anchorId="14C1A89A">
-          <v:rect id="_x0000_i1101" style="width:0;height:1.5pt" o:hralign="center" o:hrstd="t" o:hr="t" fillcolor="#a0a0a0" stroked="f"/>
-        </w:pict>
-      </w:r>
-    </w:p>
-    <w:p>
-      <w:pPr>
-        <w:pStyle w:val="NoSpacing"/>
-        <w:rPr>
-          <w:b/>
-          <w:bCs/>
-        </w:rPr>
-      </w:pPr>
-      <w:r>
-        <w:rPr>
-          <w:b/>
-          <w:bCs/>
-        </w:rPr>
+    </w:p>
+    <w:p>
+      <w:pPr>
+        <w:pStyle w:val="Heading2"/>
+      </w:pPr>
+      <w:bookmarkStart w:id="3" w:name="_Toc222072066"/>
+      <w:r>
         <w:t>Step 2 — Add the Required Questions</w:t>
       </w:r>
+      <w:bookmarkEnd w:id="3"/>
     </w:p>
     <w:p>
       <w:pPr>
@@ -874,27 +1569,16 @@
       <w:pPr>
         <w:pStyle w:val="NoSpacing"/>
       </w:pPr>
-      <w:r>
-        <w:pict w14:anchorId="646DCDD8">
-          <v:rect id="_x0000_i1102" style="width:0;height:1.5pt" o:hralign="center" o:hrstd="t" o:hr="t" fillcolor="#a0a0a0" stroked="f"/>
-        </w:pict>
-      </w:r>
-    </w:p>
-    <w:p>
-      <w:pPr>
-        <w:pStyle w:val="NoSpacing"/>
-        <w:rPr>
-          <w:b/>
-          <w:bCs/>
-        </w:rPr>
-      </w:pPr>
-      <w:r>
-        <w:rPr>
-          <w:b/>
-          <w:bCs/>
-        </w:rPr>
+    </w:p>
+    <w:p>
+      <w:pPr>
+        <w:pStyle w:val="Heading2"/>
+      </w:pPr>
+      <w:bookmarkStart w:id="4" w:name="_Toc222072067"/>
+      <w:r>
         <w:t>3. Configure Professional Settings</w:t>
       </w:r>
+      <w:bookmarkEnd w:id="4"/>
     </w:p>
     <w:p>
       <w:pPr>
@@ -1030,7 +1714,6 @@
         <w:pStyle w:val="NoSpacing"/>
       </w:pPr>
       <w:r>
-        <w:lastRenderedPageBreak/>
         <w:t>Paste this message:</w:t>
       </w:r>
     </w:p>
@@ -1043,17 +1726,8 @@
           <w:i/>
           <w:iCs/>
         </w:rPr>
-        <w:t xml:space="preserve">“Thank you! Your information has been updated. I’ll reach out with a </w:t>
-      </w:r>
-      <w:proofErr w:type="gramStart"/>
-      <w:r>
-        <w:rPr>
-          <w:i/>
-          <w:iCs/>
-        </w:rPr>
-        <w:t>heads</w:t>
-      </w:r>
-      <w:proofErr w:type="gramEnd"/>
+        <w:t>“Thank you! Your information has been updated. I’ll reach out with a heads</w:t>
+      </w:r>
       <w:r>
         <w:rPr>
           <w:i/>
@@ -1067,27 +1741,16 @@
       <w:pPr>
         <w:pStyle w:val="NoSpacing"/>
       </w:pPr>
-      <w:r>
-        <w:pict w14:anchorId="637ED69F">
-          <v:rect id="_x0000_i1103" style="width:0;height:1.5pt" o:hralign="center" o:hrstd="t" o:hr="t" fillcolor="#a0a0a0" stroked="f"/>
-        </w:pict>
-      </w:r>
-    </w:p>
-    <w:p>
-      <w:pPr>
-        <w:pStyle w:val="NoSpacing"/>
-        <w:rPr>
-          <w:b/>
-          <w:bCs/>
-        </w:rPr>
-      </w:pPr>
-      <w:r>
-        <w:rPr>
-          <w:b/>
-          <w:bCs/>
-        </w:rPr>
+    </w:p>
+    <w:p>
+      <w:pPr>
+        <w:pStyle w:val="Heading2"/>
+      </w:pPr>
+      <w:bookmarkStart w:id="5" w:name="_Toc222072068"/>
+      <w:r>
         <w:t>4. Connect the Form to Your “Database” (Google Sheets)</w:t>
       </w:r>
+      <w:bookmarkEnd w:id="5"/>
     </w:p>
     <w:p>
       <w:pPr>
@@ -1128,6 +1791,7 @@
         <w:pStyle w:val="NoSpacing"/>
       </w:pPr>
       <w:r>
+        <w:lastRenderedPageBreak/>
         <w:t xml:space="preserve">Click </w:t>
       </w:r>
       <w:r>
@@ -1193,27 +1857,16 @@
       <w:pPr>
         <w:pStyle w:val="NoSpacing"/>
       </w:pPr>
-      <w:r>
-        <w:pict w14:anchorId="13FC74F8">
-          <v:rect id="_x0000_i1104" style="width:0;height:1.5pt" o:hralign="center" o:hrstd="t" o:hr="t" fillcolor="#a0a0a0" stroked="f"/>
-        </w:pict>
-      </w:r>
-    </w:p>
-    <w:p>
-      <w:pPr>
-        <w:pStyle w:val="NoSpacing"/>
-        <w:rPr>
-          <w:b/>
-          <w:bCs/>
-        </w:rPr>
-      </w:pPr>
-      <w:r>
-        <w:rPr>
-          <w:b/>
-          <w:bCs/>
-        </w:rPr>
+    </w:p>
+    <w:p>
+      <w:pPr>
+        <w:pStyle w:val="Heading2"/>
+      </w:pPr>
+      <w:bookmarkStart w:id="6" w:name="_Toc222072069"/>
+      <w:r>
         <w:t>5. Sending the Request</w:t>
       </w:r>
+      <w:bookmarkEnd w:id="6"/>
     </w:p>
     <w:p>
       <w:pPr>
@@ -1252,6 +1905,7 @@
     <w:p>
       <w:pPr>
         <w:pStyle w:val="NoSpacing"/>
+        <w:ind w:left="1440"/>
       </w:pPr>
       <w:r>
         <w:t>Subject: Quick favor / Reference update</w:t>
@@ -1260,11 +1914,13 @@
     <w:p>
       <w:pPr>
         <w:pStyle w:val="NoSpacing"/>
-      </w:pPr>
-    </w:p>
-    <w:p>
-      <w:pPr>
-        <w:pStyle w:val="NoSpacing"/>
+        <w:ind w:left="1440"/>
+      </w:pPr>
+    </w:p>
+    <w:p>
+      <w:pPr>
+        <w:pStyle w:val="NoSpacing"/>
+        <w:ind w:left="1440"/>
       </w:pPr>
       <w:r>
         <w:t>Hi [Name],</w:t>
@@ -1273,11 +1929,13 @@
     <w:p>
       <w:pPr>
         <w:pStyle w:val="NoSpacing"/>
-      </w:pPr>
-    </w:p>
-    <w:p>
-      <w:pPr>
-        <w:pStyle w:val="NoSpacing"/>
+        <w:ind w:left="1440"/>
+      </w:pPr>
+    </w:p>
+    <w:p>
+      <w:pPr>
+        <w:pStyle w:val="NoSpacing"/>
+        <w:ind w:left="1440"/>
       </w:pPr>
       <w:r>
         <w:t>I hope you’re doing well! I’m currently updating my professional reference list for some Cybersecurity roles I’m pursuing.</w:t>
@@ -1286,11 +1944,13 @@
     <w:p>
       <w:pPr>
         <w:pStyle w:val="NoSpacing"/>
-      </w:pPr>
-    </w:p>
-    <w:p>
-      <w:pPr>
-        <w:pStyle w:val="NoSpacing"/>
+        <w:ind w:left="1440"/>
+      </w:pPr>
+    </w:p>
+    <w:p>
+      <w:pPr>
+        <w:pStyle w:val="NoSpacing"/>
+        <w:ind w:left="1440"/>
       </w:pPr>
       <w:r>
         <w:t>Would you be comfortable serving as a reference for me? If so, could you take 60 seconds to drop your current details into this link? I want to make sure I have your most recent title and contact info exactly right before I share it with hiring managers.</w:t>
@@ -1299,11 +1959,13 @@
     <w:p>
       <w:pPr>
         <w:pStyle w:val="NoSpacing"/>
-      </w:pPr>
-    </w:p>
-    <w:p>
-      <w:pPr>
-        <w:pStyle w:val="NoSpacing"/>
+        <w:ind w:left="1440"/>
+      </w:pPr>
+    </w:p>
+    <w:p>
+      <w:pPr>
+        <w:pStyle w:val="NoSpacing"/>
+        <w:ind w:left="1440"/>
       </w:pPr>
       <w:r>
         <w:t>[Link to your Google Form]</w:t>
@@ -1312,11 +1974,13 @@
     <w:p>
       <w:pPr>
         <w:pStyle w:val="NoSpacing"/>
-      </w:pPr>
-    </w:p>
-    <w:p>
-      <w:pPr>
-        <w:pStyle w:val="NoSpacing"/>
+        <w:ind w:left="1440"/>
+      </w:pPr>
+    </w:p>
+    <w:p>
+      <w:pPr>
+        <w:pStyle w:val="NoSpacing"/>
+        <w:ind w:left="1440"/>
       </w:pPr>
       <w:r>
         <w:t>Thanks for the help!</w:t>
@@ -1325,6 +1989,7 @@
     <w:p>
       <w:pPr>
         <w:pStyle w:val="NoSpacing"/>
+        <w:ind w:left="1440"/>
       </w:pPr>
       <w:r>
         <w:t>[Your Name]</w:t>
@@ -1334,27 +1999,16 @@
       <w:pPr>
         <w:pStyle w:val="NoSpacing"/>
       </w:pPr>
-      <w:r>
-        <w:pict w14:anchorId="57201473">
-          <v:rect id="_x0000_i1105" style="width:0;height:1.5pt" o:hralign="center" o:hrstd="t" o:hr="t" fillcolor="#a0a0a0" stroked="f"/>
-        </w:pict>
-      </w:r>
-    </w:p>
-    <w:p>
-      <w:pPr>
-        <w:pStyle w:val="NoSpacing"/>
-        <w:rPr>
-          <w:b/>
-          <w:bCs/>
-        </w:rPr>
-      </w:pPr>
-      <w:r>
-        <w:rPr>
-          <w:b/>
-          <w:bCs/>
-        </w:rPr>
+    </w:p>
+    <w:p>
+      <w:pPr>
+        <w:pStyle w:val="Heading2"/>
+      </w:pPr>
+      <w:bookmarkStart w:id="7" w:name="_Toc222072070"/>
+      <w:r>
         <w:t>6. Tips for Maintaining a Professional Reference System</w:t>
       </w:r>
+      <w:bookmarkEnd w:id="7"/>
     </w:p>
     <w:p>
       <w:pPr>
@@ -1440,26 +2094,37 @@
       </w:pPr>
       <w:r>
         <w:pict w14:anchorId="04BD6F20">
-          <v:rect id="_x0000_i1106" style="width:0;height:1.5pt" o:hralign="center" o:hrstd="t" o:hr="t" fillcolor="#a0a0a0" stroked="f"/>
+          <v:rect id="_x0000_i1034" style="width:0;height:1.5pt" o:hralign="center" o:hrstd="t" o:hr="t" fillcolor="#a0a0a0" stroked="f"/>
         </w:pict>
       </w:r>
     </w:p>
     <w:p>
       <w:pPr>
-        <w:pStyle w:val="NoSpacing"/>
         <w:rPr>
-          <w:b/>
-          <w:bCs/>
+          <w:rFonts w:asciiTheme="majorHAnsi" w:eastAsiaTheme="majorEastAsia" w:hAnsiTheme="majorHAnsi" w:cstheme="majorBidi"/>
+          <w:color w:val="2F5496" w:themeColor="accent1" w:themeShade="BF"/>
+          <w:sz w:val="32"/>
+          <w:szCs w:val="32"/>
         </w:rPr>
       </w:pPr>
-      <w:r>
-        <w:rPr>
-          <w:b/>
-          <w:bCs/>
-        </w:rPr>
-        <w:lastRenderedPageBreak/>
+      <w:bookmarkStart w:id="8" w:name="_Toc222072071"/>
+      <w:r>
+        <w:br w:type="page"/>
+      </w:r>
+    </w:p>
+    <w:p>
+      <w:pPr>
+        <w:pStyle w:val="Heading2"/>
+      </w:pPr>
+    </w:p>
+    <w:p>
+      <w:pPr>
+        <w:pStyle w:val="Heading2"/>
+      </w:pPr>
+      <w:r>
         <w:t>7. Optional Enhancements</w:t>
       </w:r>
+      <w:bookmarkEnd w:id="8"/>
     </w:p>
     <w:p>
       <w:pPr>
@@ -1536,156 +2201,73 @@
     <w:p>
       <w:pPr>
         <w:pStyle w:val="NoSpacing"/>
-      </w:pPr>
-      <w:r>
-        <w:pict w14:anchorId="725CCEF3">
-          <v:rect id="_x0000_i1107" style="width:0;height:1.5pt" o:hralign="center" o:hrstd="t" o:hr="t" fillcolor="#a0a0a0" stroked="f"/>
-        </w:pict>
-      </w:r>
-    </w:p>
-    <w:p>
-      <w:pPr>
-        <w:pStyle w:val="NoSpacing"/>
-        <w:rPr>
-          <w:b/>
-          <w:bCs/>
-        </w:rPr>
-      </w:pPr>
-      <w:r>
-        <w:rPr>
-          <w:b/>
-          <w:bCs/>
-        </w:rPr>
-        <w:t>[Back Page Graphic Placeholder]</w:t>
-      </w:r>
-    </w:p>
-    <w:p>
-      <w:pPr>
-        <w:pStyle w:val="NoSpacing"/>
-      </w:pPr>
-      <w:r>
-        <w:rPr>
-          <w:i/>
-          <w:iCs/>
-        </w:rPr>
-        <w:t>(Insert a clean “Thank You” or “Professional Network” illustration.)</w:t>
-      </w:r>
-    </w:p>
-    <w:p>
-      <w:pPr>
-        <w:pStyle w:val="NoSpacing"/>
-      </w:pPr>
-      <w:r>
-        <w:pict w14:anchorId="6D7C468C">
-          <v:rect id="_x0000_i1108" style="width:0;height:1.5pt" o:hralign="center" o:hrstd="t" o:hr="t" fillcolor="#a0a0a0" stroked="f"/>
-        </w:pict>
-      </w:r>
-    </w:p>
-    <w:p>
-      <w:pPr>
-        <w:pStyle w:val="NoSpacing"/>
-      </w:pPr>
-      <w:r>
-        <w:t>If you want, I can also produce:</w:t>
-      </w:r>
-    </w:p>
-    <w:p>
-      <w:pPr>
-        <w:pStyle w:val="NoSpacing"/>
-      </w:pPr>
-      <w:r>
-        <w:t xml:space="preserve">A </w:t>
-      </w:r>
-      <w:r>
-        <w:rPr>
-          <w:b/>
-          <w:bCs/>
-        </w:rPr>
-        <w:t>branded version</w:t>
-      </w:r>
-      <w:r>
-        <w:t xml:space="preserve"> using your GitHub ecosystem colors</w:t>
-      </w:r>
-    </w:p>
-    <w:p>
-      <w:pPr>
-        <w:pStyle w:val="NoSpacing"/>
-      </w:pPr>
-      <w:r>
-        <w:t xml:space="preserve">A </w:t>
-      </w:r>
-      <w:r>
-        <w:rPr>
-          <w:b/>
-          <w:bCs/>
-        </w:rPr>
-        <w:t>Canva</w:t>
-      </w:r>
-      <w:r>
-        <w:rPr>
-          <w:b/>
-          <w:bCs/>
-        </w:rPr>
-        <w:noBreakHyphen/>
-        <w:t>ready layout</w:t>
-      </w:r>
-    </w:p>
-    <w:p>
-      <w:pPr>
-        <w:pStyle w:val="NoSpacing"/>
-      </w:pPr>
-      <w:r>
-        <w:t xml:space="preserve">A </w:t>
-      </w:r>
-      <w:r>
-        <w:rPr>
-          <w:b/>
-          <w:bCs/>
-        </w:rPr>
-        <w:t>multi</w:t>
-      </w:r>
-      <w:r>
-        <w:rPr>
-          <w:b/>
-          <w:bCs/>
-        </w:rPr>
-        <w:noBreakHyphen/>
-        <w:t>page PDF handbook style</w:t>
-      </w:r>
-    </w:p>
-    <w:p>
-      <w:pPr>
-        <w:pStyle w:val="NoSpacing"/>
-      </w:pPr>
-      <w:r>
-        <w:t xml:space="preserve">A </w:t>
-      </w:r>
-      <w:r>
-        <w:rPr>
-          <w:b/>
-          <w:bCs/>
-        </w:rPr>
-        <w:t>cover page</w:t>
-      </w:r>
-      <w:r>
-        <w:t xml:space="preserve"> that matches your other frameworks</w:t>
-      </w:r>
-    </w:p>
-    <w:p>
-      <w:pPr>
-        <w:pStyle w:val="NoSpacing"/>
-      </w:pPr>
-      <w:r>
-        <w:t>Just tell me the style you want — clean corporate, modern tech, cybersecurity aesthetic, or something bold and branded.</w:t>
-      </w:r>
-    </w:p>
-    <w:p>
-      <w:pPr>
-        <w:pStyle w:val="NoSpacing"/>
-      </w:pPr>
+        <w:ind w:left="720"/>
+        <w:jc w:val="center"/>
+      </w:pPr>
+      <w:r>
+        <w:drawing>
+          <wp:anchor distT="0" distB="0" distL="114300" distR="114300" simplePos="0" relativeHeight="251661312" behindDoc="1" locked="0" layoutInCell="1" allowOverlap="1" wp14:anchorId="1295B37A" wp14:editId="69D6FB4E">
+            <wp:simplePos x="0" y="0"/>
+            <wp:positionH relativeFrom="margin">
+              <wp:align>center</wp:align>
+            </wp:positionH>
+            <wp:positionV relativeFrom="paragraph">
+              <wp:posOffset>176530</wp:posOffset>
+            </wp:positionV>
+            <wp:extent cx="5943313" cy="2980706"/>
+            <wp:effectExtent l="0" t="0" r="635" b="0"/>
+            <wp:wrapNone/>
+            <wp:docPr id="695003096" name="Picture 1"/>
+            <wp:cNvGraphicFramePr>
+              <a:graphicFrameLocks xmlns:a="http://schemas.openxmlformats.org/drawingml/2006/main" noChangeAspect="1"/>
+            </wp:cNvGraphicFramePr>
+            <a:graphic xmlns:a="http://schemas.openxmlformats.org/drawingml/2006/main">
+              <a:graphicData uri="http://schemas.openxmlformats.org/drawingml/2006/picture">
+                <pic:pic xmlns:pic="http://schemas.openxmlformats.org/drawingml/2006/picture">
+                  <pic:nvPicPr>
+                    <pic:cNvPr id="695003096" name=""/>
+                    <pic:cNvPicPr/>
+                  </pic:nvPicPr>
+                  <pic:blipFill rotWithShape="1">
+                    <a:blip r:embed="rId10">
+                      <a:extLst>
+                        <a:ext uri="{28A0092B-C50C-407E-A947-70E740481C1C}">
+                          <a14:useLocalDpi xmlns:a14="http://schemas.microsoft.com/office/drawing/2010/main" val="0"/>
+                        </a:ext>
+                      </a:extLst>
+                    </a:blip>
+                    <a:srcRect t="24899" b="25100"/>
+                    <a:stretch>
+                      <a:fillRect/>
+                    </a:stretch>
+                  </pic:blipFill>
+                  <pic:spPr bwMode="auto">
+                    <a:xfrm>
+                      <a:off x="0" y="0"/>
+                      <a:ext cx="5943313" cy="2980706"/>
+                    </a:xfrm>
+                    <a:prstGeom prst="rect">
+                      <a:avLst/>
+                    </a:prstGeom>
+                    <a:ln>
+                      <a:noFill/>
+                    </a:ln>
+                    <a:extLst>
+                      <a:ext uri="{53640926-AAD7-44D8-BBD7-CCE9431645EC}">
+                        <a14:shadowObscured xmlns:a14="http://schemas.microsoft.com/office/drawing/2010/main"/>
+                      </a:ext>
+                    </a:extLst>
+                  </pic:spPr>
+                </pic:pic>
+              </a:graphicData>
+            </a:graphic>
+          </wp:anchor>
+        </w:drawing>
+      </w:r>
     </w:p>
     <w:sectPr>
-      <w:headerReference w:type="default" r:id="rId7"/>
+      <w:headerReference w:type="default" r:id="rId11"/>
+      <w:footerReference w:type="default" r:id="rId12"/>
       <w:pgSz w:w="12240" w:h="15840"/>
       <w:pgMar w:top="1440" w:right="1440" w:bottom="1440" w:left="1440" w:header="720" w:footer="720" w:gutter="0"/>
       <w:pgNumType w:start="0"/>
@@ -1720,6 +2302,139 @@
     </w:p>
   </w:endnote>
 </w:endnotes>
+</file>
+
+<file path=word/footer1.xml><?xml version="1.0" encoding="utf-8"?>
+<w:ftr xmlns:wpc="http://schemas.microsoft.com/office/word/2010/wordprocessingCanvas" xmlns:cx="http://schemas.microsoft.com/office/drawing/2014/chartex" xmlns:cx1="http://schemas.microsoft.com/office/drawing/2015/9/8/chartex" xmlns:cx2="http://schemas.microsoft.com/office/drawing/2015/10/21/chartex" xmlns:cx3="http://schemas.microsoft.com/office/drawing/2016/5/9/chartex" xmlns:cx4="http://schemas.microsoft.com/office/drawing/2016/5/10/chartex" xmlns:cx5="http://schemas.microsoft.com/office/drawing/2016/5/11/chartex" xmlns:cx6="http://schemas.microsoft.com/office/drawing/2016/5/12/chartex" xmlns:cx7="http://schemas.microsoft.com/office/drawing/2016/5/13/chartex" xmlns:cx8="http://schemas.microsoft.com/office/drawing/2016/5/14/chartex" xmlns:mc="http://schemas.openxmlformats.org/markup-compatibility/2006" xmlns:aink="http://schemas.microsoft.com/office/drawing/2016/ink" xmlns:am3d="http://schemas.microsoft.com/office/drawing/2017/model3d" xmlns:o="urn:schemas-microsoft-com:office:office" xmlns:oel="http://schemas.microsoft.com/office/2019/extlst" xmlns:r="http://schemas.openxmlformats.org/officeDocument/2006/relationships" xmlns:m="http://schemas.openxmlformats.org/officeDocument/2006/math" xmlns:v="urn:schemas-microsoft-com:vml" xmlns:wp14="http://schemas.microsoft.com/office/word/2010/wordprocessingDrawing" xmlns:wp="http://schemas.openxmlformats.org/drawingml/2006/wordprocessingDrawing" xmlns:w10="urn:schemas-microsoft-com:office:word" xmlns:w="http://schemas.openxmlformats.org/wordprocessingml/2006/main" xmlns:w14="http://schemas.microsoft.com/office/word/2010/wordml" xmlns:w15="http://schemas.microsoft.com/office/word/2012/wordml" xmlns:w16cex="http://schemas.microsoft.com/office/word/2018/wordml/cex" xmlns:w16cid="http://schemas.microsoft.com/office/word/2016/wordml/cid" xmlns:w16="http://schemas.microsoft.com/office/word/2018/wordml" xmlns:w16du="http://schemas.microsoft.com/office/word/2023/wordml/word16du" xmlns:w16sdtdh="http://schemas.microsoft.com/office/word/2020/wordml/sdtdatahash" xmlns:w16sdtfl="http://schemas.microsoft.com/office/word/2024/wordml/sdtformatlock" xmlns:w16se="http://schemas.microsoft.com/office/word/2015/wordml/symex" xmlns:wpg="http://schemas.microsoft.com/office/word/2010/wordprocessingGroup" xmlns:wpi="http://schemas.microsoft.com/office/word/2010/wordprocessingInk" xmlns:wne="http://schemas.microsoft.com/office/word/2006/wordml" xmlns:wps="http://schemas.microsoft.com/office/word/2010/wordprocessingShape" mc:Ignorable="w14 w15 w16se w16cid w16 w16cex w16sdtdh w16sdtfl w16du wp14">
+  <w:tbl>
+    <w:tblPr>
+      <w:tblW w:w="5000" w:type="pct"/>
+      <w:shd w:val="clear" w:color="auto" w:fill="4472C4" w:themeFill="accent1"/>
+      <w:tblCellMar>
+        <w:left w:w="115" w:type="dxa"/>
+        <w:right w:w="115" w:type="dxa"/>
+      </w:tblCellMar>
+      <w:tblLook w:val="04A0" w:firstRow="1" w:lastRow="0" w:firstColumn="1" w:lastColumn="0" w:noHBand="0" w:noVBand="1"/>
+    </w:tblPr>
+    <w:tblGrid>
+      <w:gridCol w:w="4680"/>
+      <w:gridCol w:w="4680"/>
+    </w:tblGrid>
+    <w:tr>
+      <w:tc>
+        <w:tcPr>
+          <w:tcW w:w="2500" w:type="pct"/>
+          <w:shd w:val="clear" w:color="auto" w:fill="4472C4" w:themeFill="accent1"/>
+          <w:vAlign w:val="center"/>
+        </w:tcPr>
+        <w:p>
+          <w:pPr>
+            <w:pStyle w:val="Footer"/>
+            <w:tabs>
+              <w:tab w:val="clear" w:pos="4680"/>
+              <w:tab w:val="clear" w:pos="9360"/>
+            </w:tabs>
+            <w:spacing w:before="80" w:after="80"/>
+            <w:jc w:val="both"/>
+            <w:rPr>
+              <w:caps/>
+              <w:color w:val="FFFFFF" w:themeColor="background1"/>
+              <w:sz w:val="18"/>
+              <w:szCs w:val="18"/>
+            </w:rPr>
+          </w:pPr>
+          <w:sdt>
+            <w:sdtPr>
+              <w:rPr>
+                <w:caps/>
+                <w:color w:val="FFFFFF" w:themeColor="background1"/>
+                <w:sz w:val="18"/>
+                <w:szCs w:val="18"/>
+              </w:rPr>
+              <w:alias w:val="Title"/>
+              <w:tag w:val=""/>
+              <w:id w:val="-578829839"/>
+              <w:placeholder>
+                <w:docPart w:val="1E9A6B62784C40A88995148EBAADB18E"/>
+              </w:placeholder>
+              <w:dataBinding w:prefixMappings="xmlns:ns0='http://purl.org/dc/elements/1.1/' xmlns:ns1='http://schemas.openxmlformats.org/package/2006/metadata/core-properties' " w:xpath="/ns1:coreProperties[1]/ns0:title[1]" w:storeItemID="{6C3C8BC8-F283-45AE-878A-BAB7291924A1}"/>
+              <w:text/>
+            </w:sdtPr>
+            <w:sdtContent>
+              <w:r>
+                <w:rPr>
+                  <w:caps/>
+                  <w:color w:val="FFFFFF" w:themeColor="background1"/>
+                  <w:sz w:val="18"/>
+                  <w:szCs w:val="18"/>
+                </w:rPr>
+                <w:t>Professional Reference Collector Guide</w:t>
+              </w:r>
+            </w:sdtContent>
+          </w:sdt>
+        </w:p>
+      </w:tc>
+      <w:tc>
+        <w:tcPr>
+          <w:tcW w:w="2500" w:type="pct"/>
+          <w:shd w:val="clear" w:color="auto" w:fill="4472C4" w:themeFill="accent1"/>
+          <w:vAlign w:val="center"/>
+        </w:tcPr>
+        <w:sdt>
+          <w:sdtPr>
+            <w:rPr>
+              <w:caps/>
+              <w:color w:val="FFFFFF" w:themeColor="background1"/>
+              <w:sz w:val="18"/>
+              <w:szCs w:val="18"/>
+            </w:rPr>
+            <w:alias w:val="Author"/>
+            <w:tag w:val=""/>
+            <w:id w:val="-1822267932"/>
+            <w:placeholder>
+              <w:docPart w:val="1279E0765BA44C8BAAAA90A4573C93B3"/>
+            </w:placeholder>
+            <w:dataBinding w:prefixMappings="xmlns:ns0='http://purl.org/dc/elements/1.1/' xmlns:ns1='http://schemas.openxmlformats.org/package/2006/metadata/core-properties' " w:xpath="/ns1:coreProperties[1]/ns0:creator[1]" w:storeItemID="{6C3C8BC8-F283-45AE-878A-BAB7291924A1}"/>
+            <w:text/>
+          </w:sdtPr>
+          <w:sdtContent>
+            <w:p>
+              <w:pPr>
+                <w:pStyle w:val="Footer"/>
+                <w:tabs>
+                  <w:tab w:val="clear" w:pos="4680"/>
+                  <w:tab w:val="clear" w:pos="9360"/>
+                </w:tabs>
+                <w:spacing w:before="80" w:after="80"/>
+                <w:jc w:val="right"/>
+                <w:rPr>
+                  <w:caps/>
+                  <w:color w:val="FFFFFF" w:themeColor="background1"/>
+                  <w:sz w:val="18"/>
+                  <w:szCs w:val="18"/>
+                </w:rPr>
+              </w:pPr>
+              <w:r>
+                <w:rPr>
+                  <w:caps/>
+                  <w:color w:val="FFFFFF" w:themeColor="background1"/>
+                  <w:sz w:val="18"/>
+                  <w:szCs w:val="18"/>
+                </w:rPr>
+                <w:t>Scott M</w:t>
+              </w:r>
+            </w:p>
+          </w:sdtContent>
+        </w:sdt>
+      </w:tc>
+    </w:tr>
+  </w:tbl>
+  <w:p>
+    <w:pPr>
+      <w:pStyle w:val="Footer"/>
+    </w:pPr>
+  </w:p>
+</w:ftr>
 </file>
 
 <file path=word/footnotes.xml><?xml version="1.0" encoding="utf-8"?>
@@ -1792,6 +2507,11 @@
 
 <file path=word/numbering.xml><?xml version="1.0" encoding="utf-8"?>
 <w:numbering xmlns:wpc="http://schemas.microsoft.com/office/word/2010/wordprocessingCanvas" xmlns:cx="http://schemas.microsoft.com/office/drawing/2014/chartex" xmlns:cx1="http://schemas.microsoft.com/office/drawing/2015/9/8/chartex" xmlns:cx2="http://schemas.microsoft.com/office/drawing/2015/10/21/chartex" xmlns:cx3="http://schemas.microsoft.com/office/drawing/2016/5/9/chartex" xmlns:cx4="http://schemas.microsoft.com/office/drawing/2016/5/10/chartex" xmlns:cx5="http://schemas.microsoft.com/office/drawing/2016/5/11/chartex" xmlns:cx6="http://schemas.microsoft.com/office/drawing/2016/5/12/chartex" xmlns:cx7="http://schemas.microsoft.com/office/drawing/2016/5/13/chartex" xmlns:cx8="http://schemas.microsoft.com/office/drawing/2016/5/14/chartex" xmlns:mc="http://schemas.openxmlformats.org/markup-compatibility/2006" xmlns:aink="http://schemas.microsoft.com/office/drawing/2016/ink" xmlns:am3d="http://schemas.microsoft.com/office/drawing/2017/model3d" xmlns:o="urn:schemas-microsoft-com:office:office" xmlns:oel="http://schemas.microsoft.com/office/2019/extlst" xmlns:r="http://schemas.openxmlformats.org/officeDocument/2006/relationships" xmlns:m="http://schemas.openxmlformats.org/officeDocument/2006/math" xmlns:v="urn:schemas-microsoft-com:vml" xmlns:wp14="http://schemas.microsoft.com/office/word/2010/wordprocessingDrawing" xmlns:wp="http://schemas.openxmlformats.org/drawingml/2006/wordprocessingDrawing" xmlns:w10="urn:schemas-microsoft-com:office:word" xmlns:w="http://schemas.openxmlformats.org/wordprocessingml/2006/main" xmlns:w14="http://schemas.microsoft.com/office/word/2010/wordml" xmlns:w15="http://schemas.microsoft.com/office/word/2012/wordml" xmlns:w16cex="http://schemas.microsoft.com/office/word/2018/wordml/cex" xmlns:w16cid="http://schemas.microsoft.com/office/word/2016/wordml/cid" xmlns:w16="http://schemas.microsoft.com/office/word/2018/wordml" xmlns:w16du="http://schemas.microsoft.com/office/word/2023/wordml/word16du" xmlns:w16sdtdh="http://schemas.microsoft.com/office/word/2020/wordml/sdtdatahash" xmlns:w16sdtfl="http://schemas.microsoft.com/office/word/2024/wordml/sdtformatlock" xmlns:w16se="http://schemas.microsoft.com/office/word/2015/wordml/symex" xmlns:wpg="http://schemas.microsoft.com/office/word/2010/wordprocessingGroup" xmlns:wpi="http://schemas.microsoft.com/office/word/2010/wordprocessingInk" xmlns:wne="http://schemas.microsoft.com/office/word/2006/wordml" xmlns:wps="http://schemas.microsoft.com/office/word/2010/wordprocessingShape" mc:Ignorable="w14 w15 w16se w16cid w16 w16cex w16sdtdh w16sdtfl w16du wp14">
+  <w:numPicBullet w:numPicBulletId="0">
+    <w:pict>
+      <v:rect id="_x0000_i1025" style="width:0;height:1.5pt" o:hralign="center" o:bullet="t" o:hrstd="t" o:hr="t" fillcolor="#a0a0a0" stroked="f"/>
+    </w:pict>
+  </w:numPicBullet>
   <w:abstractNum w:abstractNumId="0" w15:restartNumberingAfterBreak="0">
     <w:nsid w:val="09A35F74"/>
     <w:multiLevelType w:val="multilevel"/>
@@ -2353,6 +3073,147 @@
     </w:lvl>
   </w:abstractNum>
   <w:abstractNum w:abstractNumId="4" w15:restartNumberingAfterBreak="0">
+    <w:nsid w:val="36494F8E"/>
+    <w:multiLevelType w:val="hybridMultilevel"/>
+    <w:tmpl w:val="806C1E68"/>
+    <w:lvl w:ilvl="0" w:tplc="D4DCBC80">
+      <w:start w:val="1"/>
+      <w:numFmt w:val="bullet"/>
+      <w:lvlText w:val=""/>
+      <w:lvlPicBulletId w:val="0"/>
+      <w:lvlJc w:val="left"/>
+      <w:pPr>
+        <w:tabs>
+          <w:tab w:val="num" w:pos="720"/>
+        </w:tabs>
+        <w:ind w:left="720" w:hanging="360"/>
+      </w:pPr>
+      <w:rPr>
+        <w:rFonts w:ascii="Symbol" w:hAnsi="Symbol" w:hint="default"/>
+      </w:rPr>
+    </w:lvl>
+    <w:lvl w:ilvl="1" w:tplc="344CA4B4" w:tentative="1">
+      <w:start w:val="1"/>
+      <w:numFmt w:val="bullet"/>
+      <w:lvlText w:val=""/>
+      <w:lvlJc w:val="left"/>
+      <w:pPr>
+        <w:tabs>
+          <w:tab w:val="num" w:pos="1440"/>
+        </w:tabs>
+        <w:ind w:left="1440" w:hanging="360"/>
+      </w:pPr>
+      <w:rPr>
+        <w:rFonts w:ascii="Symbol" w:hAnsi="Symbol" w:hint="default"/>
+      </w:rPr>
+    </w:lvl>
+    <w:lvl w:ilvl="2" w:tplc="0734B408" w:tentative="1">
+      <w:start w:val="1"/>
+      <w:numFmt w:val="bullet"/>
+      <w:lvlText w:val=""/>
+      <w:lvlJc w:val="left"/>
+      <w:pPr>
+        <w:tabs>
+          <w:tab w:val="num" w:pos="2160"/>
+        </w:tabs>
+        <w:ind w:left="2160" w:hanging="360"/>
+      </w:pPr>
+      <w:rPr>
+        <w:rFonts w:ascii="Symbol" w:hAnsi="Symbol" w:hint="default"/>
+      </w:rPr>
+    </w:lvl>
+    <w:lvl w:ilvl="3" w:tplc="40E63312" w:tentative="1">
+      <w:start w:val="1"/>
+      <w:numFmt w:val="bullet"/>
+      <w:lvlText w:val=""/>
+      <w:lvlJc w:val="left"/>
+      <w:pPr>
+        <w:tabs>
+          <w:tab w:val="num" w:pos="2880"/>
+        </w:tabs>
+        <w:ind w:left="2880" w:hanging="360"/>
+      </w:pPr>
+      <w:rPr>
+        <w:rFonts w:ascii="Symbol" w:hAnsi="Symbol" w:hint="default"/>
+      </w:rPr>
+    </w:lvl>
+    <w:lvl w:ilvl="4" w:tplc="8D50AD84" w:tentative="1">
+      <w:start w:val="1"/>
+      <w:numFmt w:val="bullet"/>
+      <w:lvlText w:val=""/>
+      <w:lvlJc w:val="left"/>
+      <w:pPr>
+        <w:tabs>
+          <w:tab w:val="num" w:pos="3600"/>
+        </w:tabs>
+        <w:ind w:left="3600" w:hanging="360"/>
+      </w:pPr>
+      <w:rPr>
+        <w:rFonts w:ascii="Symbol" w:hAnsi="Symbol" w:hint="default"/>
+      </w:rPr>
+    </w:lvl>
+    <w:lvl w:ilvl="5" w:tplc="3BBE462C" w:tentative="1">
+      <w:start w:val="1"/>
+      <w:numFmt w:val="bullet"/>
+      <w:lvlText w:val=""/>
+      <w:lvlJc w:val="left"/>
+      <w:pPr>
+        <w:tabs>
+          <w:tab w:val="num" w:pos="4320"/>
+        </w:tabs>
+        <w:ind w:left="4320" w:hanging="360"/>
+      </w:pPr>
+      <w:rPr>
+        <w:rFonts w:ascii="Symbol" w:hAnsi="Symbol" w:hint="default"/>
+      </w:rPr>
+    </w:lvl>
+    <w:lvl w:ilvl="6" w:tplc="55BC6698" w:tentative="1">
+      <w:start w:val="1"/>
+      <w:numFmt w:val="bullet"/>
+      <w:lvlText w:val=""/>
+      <w:lvlJc w:val="left"/>
+      <w:pPr>
+        <w:tabs>
+          <w:tab w:val="num" w:pos="5040"/>
+        </w:tabs>
+        <w:ind w:left="5040" w:hanging="360"/>
+      </w:pPr>
+      <w:rPr>
+        <w:rFonts w:ascii="Symbol" w:hAnsi="Symbol" w:hint="default"/>
+      </w:rPr>
+    </w:lvl>
+    <w:lvl w:ilvl="7" w:tplc="75107CD2" w:tentative="1">
+      <w:start w:val="1"/>
+      <w:numFmt w:val="bullet"/>
+      <w:lvlText w:val=""/>
+      <w:lvlJc w:val="left"/>
+      <w:pPr>
+        <w:tabs>
+          <w:tab w:val="num" w:pos="5760"/>
+        </w:tabs>
+        <w:ind w:left="5760" w:hanging="360"/>
+      </w:pPr>
+      <w:rPr>
+        <w:rFonts w:ascii="Symbol" w:hAnsi="Symbol" w:hint="default"/>
+      </w:rPr>
+    </w:lvl>
+    <w:lvl w:ilvl="8" w:tplc="FC444DE6" w:tentative="1">
+      <w:start w:val="1"/>
+      <w:numFmt w:val="bullet"/>
+      <w:lvlText w:val=""/>
+      <w:lvlJc w:val="left"/>
+      <w:pPr>
+        <w:tabs>
+          <w:tab w:val="num" w:pos="6480"/>
+        </w:tabs>
+        <w:ind w:left="6480" w:hanging="360"/>
+      </w:pPr>
+      <w:rPr>
+        <w:rFonts w:ascii="Symbol" w:hAnsi="Symbol" w:hint="default"/>
+      </w:rPr>
+    </w:lvl>
+  </w:abstractNum>
+  <w:abstractNum w:abstractNumId="5" w15:restartNumberingAfterBreak="0">
     <w:nsid w:val="3C693AA3"/>
     <w:multiLevelType w:val="multilevel"/>
     <w:tmpl w:val="761EF7D6"/>
@@ -2501,7 +3362,7 @@
       </w:rPr>
     </w:lvl>
   </w:abstractNum>
-  <w:abstractNum w:abstractNumId="5" w15:restartNumberingAfterBreak="0">
+  <w:abstractNum w:abstractNumId="6" w15:restartNumberingAfterBreak="0">
     <w:nsid w:val="456E48EB"/>
     <w:multiLevelType w:val="multilevel"/>
     <w:tmpl w:val="63785F86"/>
@@ -2650,7 +3511,7 @@
       </w:rPr>
     </w:lvl>
   </w:abstractNum>
-  <w:abstractNum w:abstractNumId="6" w15:restartNumberingAfterBreak="0">
+  <w:abstractNum w:abstractNumId="7" w15:restartNumberingAfterBreak="0">
     <w:nsid w:val="6F2A66CD"/>
     <w:multiLevelType w:val="multilevel"/>
     <w:tmpl w:val="441A0A82"/>
@@ -2767,10 +3628,10 @@
     <w:abstractNumId w:val="3"/>
   </w:num>
   <w:num w:numId="2" w16cid:durableId="1062367078">
-    <w:abstractNumId w:val="4"/>
+    <w:abstractNumId w:val="5"/>
   </w:num>
   <w:num w:numId="3" w16cid:durableId="743988063">
-    <w:abstractNumId w:val="6"/>
+    <w:abstractNumId w:val="7"/>
   </w:num>
   <w:num w:numId="4" w16cid:durableId="567811434">
     <w:abstractNumId w:val="0"/>
@@ -2782,7 +3643,10 @@
     <w:abstractNumId w:val="1"/>
   </w:num>
   <w:num w:numId="7" w16cid:durableId="84421697">
-    <w:abstractNumId w:val="5"/>
+    <w:abstractNumId w:val="6"/>
+  </w:num>
+  <w:num w:numId="8" w16cid:durableId="1701196943">
+    <w:abstractNumId w:val="4"/>
   </w:num>
 </w:numbering>
 </file>
@@ -3215,7 +4079,6 @@
     <w:next w:val="Normal"/>
     <w:link w:val="Heading2Char"/>
     <w:uiPriority w:val="9"/>
-    <w:semiHidden/>
     <w:unhideWhenUsed/>
     <w:qFormat/>
     <w:rsid w:val="0014695D"/>
@@ -3431,7 +4294,6 @@
     <w:basedOn w:val="DefaultParagraphFont"/>
     <w:link w:val="Heading2"/>
     <w:uiPriority w:val="9"/>
-    <w:semiHidden/>
     <w:rsid w:val="0014695D"/>
     <w:rPr>
       <w:rFonts w:asciiTheme="majorHAnsi" w:eastAsiaTheme="majorEastAsia" w:hAnsiTheme="majorHAnsi" w:cstheme="majorBidi"/>
@@ -3756,7 +4618,674 @@
     <w:uiPriority w:val="99"/>
     <w:rsid w:val="007D436B"/>
   </w:style>
+  <w:style w:type="paragraph" w:styleId="TOCHeading">
+    <w:name w:val="TOC Heading"/>
+    <w:basedOn w:val="Heading1"/>
+    <w:next w:val="Normal"/>
+    <w:uiPriority w:val="39"/>
+    <w:unhideWhenUsed/>
+    <w:qFormat/>
+    <w:rsid w:val="00234543"/>
+    <w:pPr>
+      <w:spacing w:before="240" w:after="0" w:line="259" w:lineRule="auto"/>
+      <w:outlineLvl w:val="9"/>
+    </w:pPr>
+    <w:rPr>
+      <w:kern w:val="0"/>
+      <w:sz w:val="32"/>
+      <w:szCs w:val="32"/>
+      <w14:ligatures w14:val="none"/>
+    </w:rPr>
+  </w:style>
+  <w:style w:type="paragraph" w:styleId="TOC1">
+    <w:name w:val="toc 1"/>
+    <w:basedOn w:val="Normal"/>
+    <w:next w:val="Normal"/>
+    <w:autoRedefine/>
+    <w:uiPriority w:val="39"/>
+    <w:unhideWhenUsed/>
+    <w:rsid w:val="006454C5"/>
+    <w:pPr>
+      <w:spacing w:after="100"/>
+    </w:pPr>
+  </w:style>
+  <w:style w:type="paragraph" w:styleId="TOC2">
+    <w:name w:val="toc 2"/>
+    <w:basedOn w:val="Normal"/>
+    <w:next w:val="Normal"/>
+    <w:autoRedefine/>
+    <w:uiPriority w:val="39"/>
+    <w:unhideWhenUsed/>
+    <w:rsid w:val="006454C5"/>
+    <w:pPr>
+      <w:spacing w:after="100"/>
+      <w:ind w:left="240"/>
+    </w:pPr>
+  </w:style>
+  <w:style w:type="character" w:styleId="Hyperlink">
+    <w:name w:val="Hyperlink"/>
+    <w:basedOn w:val="DefaultParagraphFont"/>
+    <w:uiPriority w:val="99"/>
+    <w:unhideWhenUsed/>
+    <w:rsid w:val="006454C5"/>
+    <w:rPr>
+      <w:color w:val="0563C1" w:themeColor="hyperlink"/>
+      <w:u w:val="single"/>
+    </w:rPr>
+  </w:style>
 </w:styles>
+</file>
+
+<file path=word/glossary/document.xml><?xml version="1.0" encoding="utf-8"?>
+<w:glossaryDocument xmlns:wpc="http://schemas.microsoft.com/office/word/2010/wordprocessingCanvas" xmlns:cx="http://schemas.microsoft.com/office/drawing/2014/chartex" xmlns:cx1="http://schemas.microsoft.com/office/drawing/2015/9/8/chartex" xmlns:cx2="http://schemas.microsoft.com/office/drawing/2015/10/21/chartex" xmlns:cx3="http://schemas.microsoft.com/office/drawing/2016/5/9/chartex" xmlns:cx4="http://schemas.microsoft.com/office/drawing/2016/5/10/chartex" xmlns:cx5="http://schemas.microsoft.com/office/drawing/2016/5/11/chartex" xmlns:cx6="http://schemas.microsoft.com/office/drawing/2016/5/12/chartex" xmlns:cx7="http://schemas.microsoft.com/office/drawing/2016/5/13/chartex" xmlns:cx8="http://schemas.microsoft.com/office/drawing/2016/5/14/chartex" xmlns:mc="http://schemas.openxmlformats.org/markup-compatibility/2006" xmlns:aink="http://schemas.microsoft.com/office/drawing/2016/ink" xmlns:am3d="http://schemas.microsoft.com/office/drawing/2017/model3d" xmlns:o="urn:schemas-microsoft-com:office:office" xmlns:oel="http://schemas.microsoft.com/office/2019/extlst" xmlns:r="http://schemas.openxmlformats.org/officeDocument/2006/relationships" xmlns:m="http://schemas.openxmlformats.org/officeDocument/2006/math" xmlns:v="urn:schemas-microsoft-com:vml" xmlns:wp14="http://schemas.microsoft.com/office/word/2010/wordprocessingDrawing" xmlns:wp="http://schemas.openxmlformats.org/drawingml/2006/wordprocessingDrawing" xmlns:w10="urn:schemas-microsoft-com:office:word" xmlns:w="http://schemas.openxmlformats.org/wordprocessingml/2006/main" xmlns:w14="http://schemas.microsoft.com/office/word/2010/wordml" xmlns:w15="http://schemas.microsoft.com/office/word/2012/wordml" xmlns:w16cex="http://schemas.microsoft.com/office/word/2018/wordml/cex" xmlns:w16cid="http://schemas.microsoft.com/office/word/2016/wordml/cid" xmlns:w16="http://schemas.microsoft.com/office/word/2018/wordml" xmlns:w16du="http://schemas.microsoft.com/office/word/2023/wordml/word16du" xmlns:w16sdtdh="http://schemas.microsoft.com/office/word/2020/wordml/sdtdatahash" xmlns:w16sdtfl="http://schemas.microsoft.com/office/word/2024/wordml/sdtformatlock" xmlns:w16se="http://schemas.microsoft.com/office/word/2015/wordml/symex" xmlns:wpg="http://schemas.microsoft.com/office/word/2010/wordprocessingGroup" xmlns:wpi="http://schemas.microsoft.com/office/word/2010/wordprocessingInk" xmlns:wne="http://schemas.microsoft.com/office/word/2006/wordml" xmlns:wps="http://schemas.microsoft.com/office/word/2010/wordprocessingShape" mc:Ignorable="w14 w15 w16se w16cid w16 w16cex w16sdtdh w16sdtfl w16du wp14">
+  <w:docParts>
+    <w:docPart>
+      <w:docPartPr>
+        <w:name w:val="1E9A6B62784C40A88995148EBAADB18E"/>
+        <w:category>
+          <w:name w:val="General"/>
+          <w:gallery w:val="placeholder"/>
+        </w:category>
+        <w:types>
+          <w:type w:val="bbPlcHdr"/>
+        </w:types>
+        <w:behaviors>
+          <w:behavior w:val="content"/>
+        </w:behaviors>
+        <w:guid w:val="{5707D8DE-9E69-4C00-895B-80F25E219E36}"/>
+      </w:docPartPr>
+      <w:docPartBody>
+        <w:p>
+          <w:pPr>
+            <w:pStyle w:val="1E9A6B62784C40A88995148EBAADB18E"/>
+          </w:pPr>
+          <w:r>
+            <w:rPr>
+              <w:caps/>
+              <w:color w:val="FFFFFF" w:themeColor="background1"/>
+              <w:sz w:val="18"/>
+              <w:szCs w:val="18"/>
+            </w:rPr>
+            <w:t>[Document title]</w:t>
+          </w:r>
+        </w:p>
+      </w:docPartBody>
+    </w:docPart>
+    <w:docPart>
+      <w:docPartPr>
+        <w:name w:val="1279E0765BA44C8BAAAA90A4573C93B3"/>
+        <w:category>
+          <w:name w:val="General"/>
+          <w:gallery w:val="placeholder"/>
+        </w:category>
+        <w:types>
+          <w:type w:val="bbPlcHdr"/>
+        </w:types>
+        <w:behaviors>
+          <w:behavior w:val="content"/>
+        </w:behaviors>
+        <w:guid w:val="{A2657747-AEB5-4C68-9517-506EF7F04008}"/>
+      </w:docPartPr>
+      <w:docPartBody>
+        <w:p>
+          <w:pPr>
+            <w:pStyle w:val="1279E0765BA44C8BAAAA90A4573C93B3"/>
+          </w:pPr>
+          <w:r>
+            <w:rPr>
+              <w:caps/>
+              <w:color w:val="FFFFFF" w:themeColor="background1"/>
+              <w:sz w:val="18"/>
+              <w:szCs w:val="18"/>
+            </w:rPr>
+            <w:t>[Author name]</w:t>
+          </w:r>
+        </w:p>
+      </w:docPartBody>
+    </w:docPart>
+  </w:docParts>
+</w:glossaryDocument>
+</file>
+
+<file path=word/glossary/fontTable.xml><?xml version="1.0" encoding="utf-8"?>
+<w:fonts xmlns:mc="http://schemas.openxmlformats.org/markup-compatibility/2006" xmlns:r="http://schemas.openxmlformats.org/officeDocument/2006/relationships" xmlns:w="http://schemas.openxmlformats.org/wordprocessingml/2006/main" xmlns:w14="http://schemas.microsoft.com/office/word/2010/wordml" xmlns:w15="http://schemas.microsoft.com/office/word/2012/wordml" xmlns:w16cex="http://schemas.microsoft.com/office/word/2018/wordml/cex" xmlns:w16cid="http://schemas.microsoft.com/office/word/2016/wordml/cid" xmlns:w16="http://schemas.microsoft.com/office/word/2018/wordml" xmlns:w16du="http://schemas.microsoft.com/office/word/2023/wordml/word16du" xmlns:w16sdtdh="http://schemas.microsoft.com/office/word/2020/wordml/sdtdatahash" xmlns:w16sdtfl="http://schemas.microsoft.com/office/word/2024/wordml/sdtformatlock" xmlns:w16se="http://schemas.microsoft.com/office/word/2015/wordml/symex" mc:Ignorable="w14 w15 w16se w16cid w16 w16cex w16sdtdh w16sdtfl w16du">
+  <w:font w:name="Symbol">
+    <w:panose1 w:val="05050102010706020507"/>
+    <w:charset w:val="02"/>
+    <w:family w:val="roman"/>
+    <w:pitch w:val="variable"/>
+    <w:sig w:usb0="00000000" w:usb1="10000000" w:usb2="00000000" w:usb3="00000000" w:csb0="80000000" w:csb1="00000000"/>
+  </w:font>
+  <w:font w:name="Times New Roman">
+    <w:panose1 w:val="02020603050405020304"/>
+    <w:charset w:val="00"/>
+    <w:family w:val="roman"/>
+    <w:pitch w:val="variable"/>
+    <w:sig w:usb0="E0002EFF" w:usb1="C000785B" w:usb2="00000009" w:usb3="00000000" w:csb0="000001FF" w:csb1="00000000"/>
+  </w:font>
+  <w:font w:name="Courier New">
+    <w:panose1 w:val="02070309020205020404"/>
+    <w:charset w:val="00"/>
+    <w:family w:val="modern"/>
+    <w:pitch w:val="fixed"/>
+    <w:sig w:usb0="E0002EFF" w:usb1="C0007843" w:usb2="00000009" w:usb3="00000000" w:csb0="000001FF" w:csb1="00000000"/>
+  </w:font>
+  <w:font w:name="Wingdings">
+    <w:panose1 w:val="05000000000000000000"/>
+    <w:charset w:val="02"/>
+    <w:family w:val="auto"/>
+    <w:pitch w:val="variable"/>
+    <w:sig w:usb0="00000000" w:usb1="10000000" w:usb2="00000000" w:usb3="00000000" w:csb0="80000000" w:csb1="00000000"/>
+  </w:font>
+  <w:font w:name="Calibri">
+    <w:panose1 w:val="020F0502020204030204"/>
+    <w:charset w:val="00"/>
+    <w:family w:val="swiss"/>
+    <w:pitch w:val="variable"/>
+    <w:sig w:usb0="E4002EFF" w:usb1="C000247B" w:usb2="00000009" w:usb3="00000000" w:csb0="000001FF" w:csb1="00000000"/>
+  </w:font>
+  <w:font w:name="Calibri Light">
+    <w:panose1 w:val="020F0302020204030204"/>
+    <w:charset w:val="00"/>
+    <w:family w:val="swiss"/>
+    <w:pitch w:val="variable"/>
+    <w:sig w:usb0="E4002EFF" w:usb1="C000247B" w:usb2="00000009" w:usb3="00000000" w:csb0="000001FF" w:csb1="00000000"/>
+  </w:font>
+  <w:font w:name="Cambria Math">
+    <w:panose1 w:val="02040503050406030204"/>
+    <w:charset w:val="00"/>
+    <w:family w:val="roman"/>
+    <w:pitch w:val="variable"/>
+    <w:sig w:usb0="E00006FF" w:usb1="420024FF" w:usb2="02000000" w:usb3="00000000" w:csb0="0000019F" w:csb1="00000000"/>
+  </w:font>
+</w:fonts>
+</file>
+
+<file path=word/glossary/settings.xml><?xml version="1.0" encoding="utf-8"?>
+<w:settings xmlns:mc="http://schemas.openxmlformats.org/markup-compatibility/2006" xmlns:o="urn:schemas-microsoft-com:office:office" xmlns:r="http://schemas.openxmlformats.org/officeDocument/2006/relationships" xmlns:m="http://schemas.openxmlformats.org/officeDocument/2006/math" xmlns:v="urn:schemas-microsoft-com:vml" xmlns:w10="urn:schemas-microsoft-com:office:word" xmlns:w="http://schemas.openxmlformats.org/wordprocessingml/2006/main" xmlns:w14="http://schemas.microsoft.com/office/word/2010/wordml" xmlns:w15="http://schemas.microsoft.com/office/word/2012/wordml" xmlns:w16cex="http://schemas.microsoft.com/office/word/2018/wordml/cex" xmlns:w16cid="http://schemas.microsoft.com/office/word/2016/wordml/cid" xmlns:w16="http://schemas.microsoft.com/office/word/2018/wordml" xmlns:w16du="http://schemas.microsoft.com/office/word/2023/wordml/word16du" xmlns:w16sdtdh="http://schemas.microsoft.com/office/word/2020/wordml/sdtdatahash" xmlns:w16sdtfl="http://schemas.microsoft.com/office/word/2024/wordml/sdtformatlock" xmlns:w16se="http://schemas.microsoft.com/office/word/2015/wordml/symex" xmlns:sl="http://schemas.openxmlformats.org/schemaLibrary/2006/main" mc:Ignorable="w14 w15 w16se w16cid w16 w16cex w16sdtdh w16sdtfl w16du">
+  <w:view w:val="normal"/>
+  <w:defaultTabStop w:val="720"/>
+  <w:characterSpacingControl w:val="doNotCompress"/>
+  <w:compat>
+    <w:useFELayout/>
+    <w:compatSetting w:name="compatibilityMode" w:uri="http://schemas.microsoft.com/office/word" w:val="15"/>
+    <w:compatSetting w:name="overrideTableStyleFontSizeAndJustification" w:uri="http://schemas.microsoft.com/office/word" w:val="1"/>
+    <w:compatSetting w:name="enableOpenTypeFeatures" w:uri="http://schemas.microsoft.com/office/word" w:val="1"/>
+    <w:compatSetting w:name="doNotFlipMirrorIndents" w:uri="http://schemas.microsoft.com/office/word" w:val="1"/>
+    <w:compatSetting w:name="differentiateMultirowTableHeaders" w:uri="http://schemas.microsoft.com/office/word" w:val="1"/>
+    <w:compatSetting w:name="useWord2013TrackBottomHyphenation" w:uri="http://schemas.microsoft.com/office/word" w:val="0"/>
+  </w:compat>
+  <w:rsids>
+    <w:rsidRoot w:val="00B51867"/>
+    <w:rsid w:val="00B51867"/>
+    <w:rsid w:val="00CE0EFB"/>
+    <w:rsid w:val="00FD55B9"/>
+  </w:rsids>
+  <m:mathPr>
+    <m:mathFont m:val="Cambria Math"/>
+    <m:brkBin m:val="before"/>
+    <m:brkBinSub m:val="--"/>
+    <m:smallFrac m:val="0"/>
+    <m:dispDef/>
+    <m:lMargin m:val="0"/>
+    <m:rMargin m:val="0"/>
+    <m:defJc m:val="centerGroup"/>
+    <m:wrapIndent m:val="1440"/>
+    <m:intLim m:val="subSup"/>
+    <m:naryLim m:val="undOvr"/>
+  </m:mathPr>
+  <w:themeFontLang w:val="en-US"/>
+  <w:clrSchemeMapping w:bg1="light1" w:t1="dark1" w:bg2="light2" w:t2="dark2" w:accent1="accent1" w:accent2="accent2" w:accent3="accent3" w:accent4="accent4" w:accent5="accent5" w:accent6="accent6" w:hyperlink="hyperlink" w:followedHyperlink="followedHyperlink"/>
+  <w:decimalSymbol w:val="."/>
+  <w:listSeparator w:val=","/>
+  <w15:chartTrackingRefBased/>
+</w:settings>
+</file>
+
+<file path=word/glossary/styles.xml><?xml version="1.0" encoding="utf-8"?>
+<w:styles xmlns:mc="http://schemas.openxmlformats.org/markup-compatibility/2006" xmlns:r="http://schemas.openxmlformats.org/officeDocument/2006/relationships" xmlns:w="http://schemas.openxmlformats.org/wordprocessingml/2006/main" xmlns:w14="http://schemas.microsoft.com/office/word/2010/wordml" xmlns:w15="http://schemas.microsoft.com/office/word/2012/wordml" xmlns:w16cex="http://schemas.microsoft.com/office/word/2018/wordml/cex" xmlns:w16cid="http://schemas.microsoft.com/office/word/2016/wordml/cid" xmlns:w16="http://schemas.microsoft.com/office/word/2018/wordml" xmlns:w16du="http://schemas.microsoft.com/office/word/2023/wordml/word16du" xmlns:w16sdtdh="http://schemas.microsoft.com/office/word/2020/wordml/sdtdatahash" xmlns:w16sdtfl="http://schemas.microsoft.com/office/word/2024/wordml/sdtformatlock" xmlns:w16se="http://schemas.microsoft.com/office/word/2015/wordml/symex" mc:Ignorable="w14 w15 w16se w16cid w16 w16cex w16sdtdh w16sdtfl w16du">
+  <w:docDefaults>
+    <w:rPrDefault>
+      <w:rPr>
+        <w:rFonts w:asciiTheme="minorHAnsi" w:eastAsiaTheme="minorEastAsia" w:hAnsiTheme="minorHAnsi" w:cstheme="minorBidi"/>
+        <w:kern w:val="2"/>
+        <w:sz w:val="24"/>
+        <w:szCs w:val="24"/>
+        <w:lang w:val="en-US" w:eastAsia="en-US" w:bidi="ar-SA"/>
+        <w14:ligatures w14:val="standardContextual"/>
+      </w:rPr>
+    </w:rPrDefault>
+    <w:pPrDefault>
+      <w:pPr>
+        <w:spacing w:after="160" w:line="278" w:lineRule="auto"/>
+      </w:pPr>
+    </w:pPrDefault>
+  </w:docDefaults>
+  <w:latentStyles w:defLockedState="0" w:defUIPriority="99" w:defSemiHidden="0" w:defUnhideWhenUsed="0" w:defQFormat="0" w:count="376">
+    <w:lsdException w:name="Normal" w:uiPriority="0" w:qFormat="1"/>
+    <w:lsdException w:name="heading 1" w:uiPriority="9" w:qFormat="1"/>
+    <w:lsdException w:name="heading 2" w:semiHidden="1" w:uiPriority="9" w:unhideWhenUsed="1" w:qFormat="1"/>
+    <w:lsdException w:name="heading 3" w:semiHidden="1" w:uiPriority="9" w:unhideWhenUsed="1" w:qFormat="1"/>
+    <w:lsdException w:name="heading 4" w:semiHidden="1" w:uiPriority="9" w:unhideWhenUsed="1" w:qFormat="1"/>
+    <w:lsdException w:name="heading 5" w:semiHidden="1" w:uiPriority="9" w:unhideWhenUsed="1" w:qFormat="1"/>
+    <w:lsdException w:name="heading 6" w:semiHidden="1" w:uiPriority="9" w:unhideWhenUsed="1" w:qFormat="1"/>
+    <w:lsdException w:name="heading 7" w:semiHidden="1" w:uiPriority="9" w:unhideWhenUsed="1" w:qFormat="1"/>
+    <w:lsdException w:name="heading 8" w:semiHidden="1" w:uiPriority="9" w:unhideWhenUsed="1" w:qFormat="1"/>
+    <w:lsdException w:name="heading 9" w:semiHidden="1" w:uiPriority="9" w:unhideWhenUsed="1" w:qFormat="1"/>
+    <w:lsdException w:name="index 1" w:semiHidden="1" w:unhideWhenUsed="1"/>
+    <w:lsdException w:name="index 2" w:semiHidden="1" w:unhideWhenUsed="1"/>
+    <w:lsdException w:name="index 3" w:semiHidden="1" w:unhideWhenUsed="1"/>
+    <w:lsdException w:name="index 4" w:semiHidden="1" w:unhideWhenUsed="1"/>
+    <w:lsdException w:name="index 5" w:semiHidden="1" w:unhideWhenUsed="1"/>
+    <w:lsdException w:name="index 6" w:semiHidden="1" w:unhideWhenUsed="1"/>
+    <w:lsdException w:name="index 7" w:semiHidden="1" w:unhideWhenUsed="1"/>
+    <w:lsdException w:name="index 8" w:semiHidden="1" w:unhideWhenUsed="1"/>
+    <w:lsdException w:name="index 9" w:semiHidden="1" w:unhideWhenUsed="1"/>
+    <w:lsdException w:name="toc 1" w:semiHidden="1" w:uiPriority="39" w:unhideWhenUsed="1"/>
+    <w:lsdException w:name="toc 2" w:semiHidden="1" w:uiPriority="39" w:unhideWhenUsed="1"/>
+    <w:lsdException w:name="toc 3" w:semiHidden="1" w:uiPriority="39" w:unhideWhenUsed="1"/>
+    <w:lsdException w:name="toc 4" w:semiHidden="1" w:uiPriority="39" w:unhideWhenUsed="1"/>
+    <w:lsdException w:name="toc 5" w:semiHidden="1" w:uiPriority="39" w:unhideWhenUsed="1"/>
+    <w:lsdException w:name="toc 6" w:semiHidden="1" w:uiPriority="39" w:unhideWhenUsed="1"/>
+    <w:lsdException w:name="toc 7" w:semiHidden="1" w:uiPriority="39" w:unhideWhenUsed="1"/>
+    <w:lsdException w:name="toc 8" w:semiHidden="1" w:uiPriority="39" w:unhideWhenUsed="1"/>
+    <w:lsdException w:name="toc 9" w:semiHidden="1" w:uiPriority="39" w:unhideWhenUsed="1"/>
+    <w:lsdException w:name="Normal Indent" w:semiHidden="1" w:unhideWhenUsed="1"/>
+    <w:lsdException w:name="footnote text" w:semiHidden="1" w:unhideWhenUsed="1"/>
+    <w:lsdException w:name="annotation text" w:semiHidden="1" w:unhideWhenUsed="1"/>
+    <w:lsdException w:name="header" w:semiHidden="1" w:unhideWhenUsed="1"/>
+    <w:lsdException w:name="footer" w:semiHidden="1" w:unhideWhenUsed="1"/>
+    <w:lsdException w:name="index heading" w:semiHidden="1" w:unhideWhenUsed="1"/>
+    <w:lsdException w:name="caption" w:semiHidden="1" w:uiPriority="35" w:unhideWhenUsed="1" w:qFormat="1"/>
+    <w:lsdException w:name="table of figures" w:semiHidden="1" w:unhideWhenUsed="1"/>
+    <w:lsdException w:name="envelope address" w:semiHidden="1" w:unhideWhenUsed="1"/>
+    <w:lsdException w:name="envelope return" w:semiHidden="1" w:unhideWhenUsed="1"/>
+    <w:lsdException w:name="footnote reference" w:semiHidden="1" w:unhideWhenUsed="1"/>
+    <w:lsdException w:name="annotation reference" w:semiHidden="1" w:unhideWhenUsed="1"/>
+    <w:lsdException w:name="line number" w:semiHidden="1" w:unhideWhenUsed="1"/>
+    <w:lsdException w:name="page number" w:semiHidden="1" w:unhideWhenUsed="1"/>
+    <w:lsdException w:name="endnote reference" w:semiHidden="1" w:unhideWhenUsed="1"/>
+    <w:lsdException w:name="endnote text" w:semiHidden="1" w:unhideWhenUsed="1"/>
+    <w:lsdException w:name="table of authorities" w:semiHidden="1" w:unhideWhenUsed="1"/>
+    <w:lsdException w:name="macro" w:semiHidden="1" w:unhideWhenUsed="1"/>
+    <w:lsdException w:name="toa heading" w:semiHidden="1" w:unhideWhenUsed="1"/>
+    <w:lsdException w:name="List" w:semiHidden="1" w:unhideWhenUsed="1"/>
+    <w:lsdException w:name="List Bullet" w:semiHidden="1" w:unhideWhenUsed="1"/>
+    <w:lsdException w:name="List Number" w:semiHidden="1" w:unhideWhenUsed="1"/>
+    <w:lsdException w:name="List 2" w:semiHidden="1" w:unhideWhenUsed="1"/>
+    <w:lsdException w:name="List 3" w:semiHidden="1" w:unhideWhenUsed="1"/>
+    <w:lsdException w:name="List 4" w:semiHidden="1" w:unhideWhenUsed="1"/>
+    <w:lsdException w:name="List 5" w:semiHidden="1" w:unhideWhenUsed="1"/>
+    <w:lsdException w:name="List Bullet 2" w:semiHidden="1" w:unhideWhenUsed="1"/>
+    <w:lsdException w:name="List Bullet 3" w:semiHidden="1" w:unhideWhenUsed="1"/>
+    <w:lsdException w:name="List Bullet 4" w:semiHidden="1" w:unhideWhenUsed="1"/>
+    <w:lsdException w:name="List Bullet 5" w:semiHidden="1" w:unhideWhenUsed="1"/>
+    <w:lsdException w:name="List Number 2" w:semiHidden="1" w:unhideWhenUsed="1"/>
+    <w:lsdException w:name="List Number 3" w:semiHidden="1" w:unhideWhenUsed="1"/>
+    <w:lsdException w:name="List Number 4" w:semiHidden="1" w:unhideWhenUsed="1"/>
+    <w:lsdException w:name="List Number 5" w:semiHidden="1" w:unhideWhenUsed="1"/>
+    <w:lsdException w:name="Title" w:uiPriority="10" w:qFormat="1"/>
+    <w:lsdException w:name="Closing" w:semiHidden="1" w:unhideWhenUsed="1"/>
+    <w:lsdException w:name="Signature" w:semiHidden="1" w:unhideWhenUsed="1"/>
+    <w:lsdException w:name="Default Paragraph Font" w:semiHidden="1" w:uiPriority="1" w:unhideWhenUsed="1"/>
+    <w:lsdException w:name="Body Text" w:semiHidden="1" w:unhideWhenUsed="1"/>
+    <w:lsdException w:name="Body Text Indent" w:semiHidden="1" w:unhideWhenUsed="1"/>
+    <w:lsdException w:name="List Continue" w:semiHidden="1" w:unhideWhenUsed="1"/>
+    <w:lsdException w:name="List Continue 2" w:semiHidden="1" w:unhideWhenUsed="1"/>
+    <w:lsdException w:name="List Continue 3" w:semiHidden="1" w:unhideWhenUsed="1"/>
+    <w:lsdException w:name="List Continue 4" w:semiHidden="1" w:unhideWhenUsed="1"/>
+    <w:lsdException w:name="List Continue 5" w:semiHidden="1" w:unhideWhenUsed="1"/>
+    <w:lsdException w:name="Message Header" w:semiHidden="1" w:unhideWhenUsed="1"/>
+    <w:lsdException w:name="Subtitle" w:uiPriority="11" w:qFormat="1"/>
+    <w:lsdException w:name="Salutation" w:semiHidden="1" w:unhideWhenUsed="1"/>
+    <w:lsdException w:name="Date" w:semiHidden="1" w:unhideWhenUsed="1"/>
+    <w:lsdException w:name="Body Text First Indent" w:semiHidden="1" w:unhideWhenUsed="1"/>
+    <w:lsdException w:name="Body Text First Indent 2" w:semiHidden="1" w:unhideWhenUsed="1"/>
+    <w:lsdException w:name="Note Heading" w:semiHidden="1" w:unhideWhenUsed="1"/>
+    <w:lsdException w:name="Body Text 2" w:semiHidden="1" w:unhideWhenUsed="1"/>
+    <w:lsdException w:name="Body Text 3" w:semiHidden="1" w:unhideWhenUsed="1"/>
+    <w:lsdException w:name="Body Text Indent 2" w:semiHidden="1" w:unhideWhenUsed="1"/>
+    <w:lsdException w:name="Body Text Indent 3" w:semiHidden="1" w:unhideWhenUsed="1"/>
+    <w:lsdException w:name="Block Text" w:semiHidden="1" w:unhideWhenUsed="1"/>
+    <w:lsdException w:name="Hyperlink" w:semiHidden="1" w:unhideWhenUsed="1"/>
+    <w:lsdException w:name="FollowedHyperlink" w:semiHidden="1" w:unhideWhenUsed="1"/>
+    <w:lsdException w:name="Strong" w:uiPriority="22" w:qFormat="1"/>
+    <w:lsdException w:name="Emphasis" w:uiPriority="20" w:qFormat="1"/>
+    <w:lsdException w:name="Document Map" w:semiHidden="1" w:unhideWhenUsed="1"/>
+    <w:lsdException w:name="Plain Text" w:semiHidden="1" w:unhideWhenUsed="1"/>
+    <w:lsdException w:name="E-mail Signature" w:semiHidden="1" w:unhideWhenUsed="1"/>
+    <w:lsdException w:name="HTML Top of Form" w:semiHidden="1" w:unhideWhenUsed="1"/>
+    <w:lsdException w:name="HTML Bottom of Form" w:semiHidden="1" w:unhideWhenUsed="1"/>
+    <w:lsdException w:name="Normal (Web)" w:semiHidden="1" w:unhideWhenUsed="1"/>
+    <w:lsdException w:name="HTML Acronym" w:semiHidden="1" w:unhideWhenUsed="1"/>
+    <w:lsdException w:name="HTML Address" w:semiHidden="1" w:unhideWhenUsed="1"/>
+    <w:lsdException w:name="HTML Cite" w:semiHidden="1" w:unhideWhenUsed="1"/>
+    <w:lsdException w:name="HTML Code" w:semiHidden="1" w:unhideWhenUsed="1"/>
+    <w:lsdException w:name="HTML Definition" w:semiHidden="1" w:unhideWhenUsed="1"/>
+    <w:lsdException w:name="HTML Keyboard" w:semiHidden="1" w:unhideWhenUsed="1"/>
+    <w:lsdException w:name="HTML Preformatted" w:semiHidden="1" w:unhideWhenUsed="1"/>
+    <w:lsdException w:name="HTML Sample" w:semiHidden="1" w:unhideWhenUsed="1"/>
+    <w:lsdException w:name="HTML Typewriter" w:semiHidden="1" w:unhideWhenUsed="1"/>
+    <w:lsdException w:name="HTML Variable" w:semiHidden="1" w:unhideWhenUsed="1"/>
+    <w:lsdException w:name="Normal Table" w:semiHidden="1" w:unhideWhenUsed="1"/>
+    <w:lsdException w:name="annotation subject" w:semiHidden="1" w:unhideWhenUsed="1"/>
+    <w:lsdException w:name="No List" w:semiHidden="1" w:unhideWhenUsed="1"/>
+    <w:lsdException w:name="Outline List 1" w:semiHidden="1" w:unhideWhenUsed="1"/>
+    <w:lsdException w:name="Outline List 2" w:semiHidden="1" w:unhideWhenUsed="1"/>
+    <w:lsdException w:name="Outline List 3" w:semiHidden="1" w:unhideWhenUsed="1"/>
+    <w:lsdException w:name="Table Simple 1" w:semiHidden="1" w:unhideWhenUsed="1"/>
+    <w:lsdException w:name="Table Simple 2" w:semiHidden="1" w:unhideWhenUsed="1"/>
+    <w:lsdException w:name="Table Simple 3" w:semiHidden="1" w:unhideWhenUsed="1"/>
+    <w:lsdException w:name="Table Classic 1" w:semiHidden="1" w:unhideWhenUsed="1"/>
+    <w:lsdException w:name="Table Classic 2" w:semiHidden="1" w:unhideWhenUsed="1"/>
+    <w:lsdException w:name="Table Classic 3" w:semiHidden="1" w:unhideWhenUsed="1"/>
+    <w:lsdException w:name="Table Classic 4" w:semiHidden="1" w:unhideWhenUsed="1"/>
+    <w:lsdException w:name="Table Colorful 1" w:semiHidden="1" w:unhideWhenUsed="1"/>
+    <w:lsdException w:name="Table Colorful 2" w:semiHidden="1" w:unhideWhenUsed="1"/>
+    <w:lsdException w:name="Table Colorful 3" w:semiHidden="1" w:unhideWhenUsed="1"/>
+    <w:lsdException w:name="Table Columns 1" w:semiHidden="1" w:unhideWhenUsed="1"/>
+    <w:lsdException w:name="Table Columns 2" w:semiHidden="1" w:unhideWhenUsed="1"/>
+    <w:lsdException w:name="Table Columns 3" w:semiHidden="1" w:unhideWhenUsed="1"/>
+    <w:lsdException w:name="Table Columns 4" w:semiHidden="1" w:unhideWhenUsed="1"/>
+    <w:lsdException w:name="Table Columns 5" w:semiHidden="1" w:unhideWhenUsed="1"/>
+    <w:lsdException w:name="Table Grid 1" w:semiHidden="1" w:unhideWhenUsed="1"/>
+    <w:lsdException w:name="Table Grid 2" w:semiHidden="1" w:unhideWhenUsed="1"/>
+    <w:lsdException w:name="Table Grid 3" w:semiHidden="1" w:unhideWhenUsed="1"/>
+    <w:lsdException w:name="Table Grid 4" w:semiHidden="1" w:unhideWhenUsed="1"/>
+    <w:lsdException w:name="Table Grid 5" w:semiHidden="1" w:unhideWhenUsed="1"/>
+    <w:lsdException w:name="Table Grid 6" w:semiHidden="1" w:unhideWhenUsed="1"/>
+    <w:lsdException w:name="Table Grid 7" w:semiHidden="1" w:unhideWhenUsed="1"/>
+    <w:lsdException w:name="Table Grid 8" w:semiHidden="1" w:unhideWhenUsed="1"/>
+    <w:lsdException w:name="Table List 1" w:semiHidden="1" w:unhideWhenUsed="1"/>
+    <w:lsdException w:name="Table List 2" w:semiHidden="1" w:unhideWhenUsed="1"/>
+    <w:lsdException w:name="Table List 3" w:semiHidden="1" w:unhideWhenUsed="1"/>
+    <w:lsdException w:name="Table List 4" w:semiHidden="1" w:unhideWhenUsed="1"/>
+    <w:lsdException w:name="Table List 5" w:semiHidden="1" w:unhideWhenUsed="1"/>
+    <w:lsdException w:name="Table List 6" w:semiHidden="1" w:unhideWhenUsed="1"/>
+    <w:lsdException w:name="Table List 7" w:semiHidden="1" w:unhideWhenUsed="1"/>
+    <w:lsdException w:name="Table List 8" w:semiHidden="1" w:unhideWhenUsed="1"/>
+    <w:lsdException w:name="Table 3D effects 1" w:semiHidden="1" w:unhideWhenUsed="1"/>
+    <w:lsdException w:name="Table 3D effects 2" w:semiHidden="1" w:unhideWhenUsed="1"/>
+    <w:lsdException w:name="Table 3D effects 3" w:semiHidden="1" w:unhideWhenUsed="1"/>
+    <w:lsdException w:name="Table Contemporary" w:semiHidden="1" w:unhideWhenUsed="1"/>
+    <w:lsdException w:name="Table Elegant" w:semiHidden="1" w:unhideWhenUsed="1"/>
+    <w:lsdException w:name="Table Professional" w:semiHidden="1" w:unhideWhenUsed="1"/>
+    <w:lsdException w:name="Table Subtle 1" w:semiHidden="1" w:unhideWhenUsed="1"/>
+    <w:lsdException w:name="Table Subtle 2" w:semiHidden="1" w:unhideWhenUsed="1"/>
+    <w:lsdException w:name="Table Web 1" w:semiHidden="1" w:unhideWhenUsed="1"/>
+    <w:lsdException w:name="Table Web 2" w:semiHidden="1" w:unhideWhenUsed="1"/>
+    <w:lsdException w:name="Table Web 3" w:semiHidden="1" w:unhideWhenUsed="1"/>
+    <w:lsdException w:name="Balloon Text" w:semiHidden="1" w:unhideWhenUsed="1"/>
+    <w:lsdException w:name="Table Grid" w:uiPriority="39"/>
+    <w:lsdException w:name="Table Theme" w:semiHidden="1" w:unhideWhenUsed="1"/>
+    <w:lsdException w:name="Placeholder Text" w:semiHidden="1"/>
+    <w:lsdException w:name="No Spacing" w:uiPriority="1" w:qFormat="1"/>
+    <w:lsdException w:name="Light Shading" w:uiPriority="60"/>
+    <w:lsdException w:name="Light List" w:uiPriority="61"/>
+    <w:lsdException w:name="Light Grid" w:uiPriority="62"/>
+    <w:lsdException w:name="Medium Shading 1" w:uiPriority="63"/>
+    <w:lsdException w:name="Medium Shading 2" w:uiPriority="64"/>
+    <w:lsdException w:name="Medium List 1" w:uiPriority="65"/>
+    <w:lsdException w:name="Medium List 2" w:uiPriority="66"/>
+    <w:lsdException w:name="Medium Grid 1" w:uiPriority="67"/>
+    <w:lsdException w:name="Medium Grid 2" w:uiPriority="68"/>
+    <w:lsdException w:name="Medium Grid 3" w:uiPriority="69"/>
+    <w:lsdException w:name="Dark List" w:uiPriority="70"/>
+    <w:lsdException w:name="Colorful Shading" w:uiPriority="71"/>
+    <w:lsdException w:name="Colorful List" w:uiPriority="72"/>
+    <w:lsdException w:name="Colorful Grid" w:uiPriority="73"/>
+    <w:lsdException w:name="Light Shading Accent 1" w:uiPriority="60"/>
+    <w:lsdException w:name="Light List Accent 1" w:uiPriority="61"/>
+    <w:lsdException w:name="Light Grid Accent 1" w:uiPriority="62"/>
+    <w:lsdException w:name="Medium Shading 1 Accent 1" w:uiPriority="63"/>
+    <w:lsdException w:name="Medium Shading 2 Accent 1" w:uiPriority="64"/>
+    <w:lsdException w:name="Medium List 1 Accent 1" w:uiPriority="65"/>
+    <w:lsdException w:name="Revision" w:semiHidden="1"/>
+    <w:lsdException w:name="List Paragraph" w:uiPriority="34" w:qFormat="1"/>
+    <w:lsdException w:name="Quote" w:uiPriority="29" w:qFormat="1"/>
+    <w:lsdException w:name="Intense Quote" w:uiPriority="30" w:qFormat="1"/>
+    <w:lsdException w:name="Medium List 2 Accent 1" w:uiPriority="66"/>
+    <w:lsdException w:name="Medium Grid 1 Accent 1" w:uiPriority="67"/>
+    <w:lsdException w:name="Medium Grid 2 Accent 1" w:uiPriority="68"/>
+    <w:lsdException w:name="Medium Grid 3 Accent 1" w:uiPriority="69"/>
+    <w:lsdException w:name="Dark List Accent 1" w:uiPriority="70"/>
+    <w:lsdException w:name="Colorful Shading Accent 1" w:uiPriority="71"/>
+    <w:lsdException w:name="Colorful List Accent 1" w:uiPriority="72"/>
+    <w:lsdException w:name="Colorful Grid Accent 1" w:uiPriority="73"/>
+    <w:lsdException w:name="Light Shading Accent 2" w:uiPriority="60"/>
+    <w:lsdException w:name="Light List Accent 2" w:uiPriority="61"/>
+    <w:lsdException w:name="Light Grid Accent 2" w:uiPriority="62"/>
+    <w:lsdException w:name="Medium Shading 1 Accent 2" w:uiPriority="63"/>
+    <w:lsdException w:name="Medium Shading 2 Accent 2" w:uiPriority="64"/>
+    <w:lsdException w:name="Medium List 1 Accent 2" w:uiPriority="65"/>
+    <w:lsdException w:name="Medium List 2 Accent 2" w:uiPriority="66"/>
+    <w:lsdException w:name="Medium Grid 1 Accent 2" w:uiPriority="67"/>
+    <w:lsdException w:name="Medium Grid 2 Accent 2" w:uiPriority="68"/>
+    <w:lsdException w:name="Medium Grid 3 Accent 2" w:uiPriority="69"/>
+    <w:lsdException w:name="Dark List Accent 2" w:uiPriority="70"/>
+    <w:lsdException w:name="Colorful Shading Accent 2" w:uiPriority="71"/>
+    <w:lsdException w:name="Colorful List Accent 2" w:uiPriority="72"/>
+    <w:lsdException w:name="Colorful Grid Accent 2" w:uiPriority="73"/>
+    <w:lsdException w:name="Light Shading Accent 3" w:uiPriority="60"/>
+    <w:lsdException w:name="Light List Accent 3" w:uiPriority="61"/>
+    <w:lsdException w:name="Light Grid Accent 3" w:uiPriority="62"/>
+    <w:lsdException w:name="Medium Shading 1 Accent 3" w:uiPriority="63"/>
+    <w:lsdException w:name="Medium Shading 2 Accent 3" w:uiPriority="64"/>
+    <w:lsdException w:name="Medium List 1 Accent 3" w:uiPriority="65"/>
+    <w:lsdException w:name="Medium List 2 Accent 3" w:uiPriority="66"/>
+    <w:lsdException w:name="Medium Grid 1 Accent 3" w:uiPriority="67"/>
+    <w:lsdException w:name="Medium Grid 2 Accent 3" w:uiPriority="68"/>
+    <w:lsdException w:name="Medium Grid 3 Accent 3" w:uiPriority="69"/>
+    <w:lsdException w:name="Dark List Accent 3" w:uiPriority="70"/>
+    <w:lsdException w:name="Colorful Shading Accent 3" w:uiPriority="71"/>
+    <w:lsdException w:name="Colorful List Accent 3" w:uiPriority="72"/>
+    <w:lsdException w:name="Colorful Grid Accent 3" w:uiPriority="73"/>
+    <w:lsdException w:name="Light Shading Accent 4" w:uiPriority="60"/>
+    <w:lsdException w:name="Light List Accent 4" w:uiPriority="61"/>
+    <w:lsdException w:name="Light Grid Accent 4" w:uiPriority="62"/>
+    <w:lsdException w:name="Medium Shading 1 Accent 4" w:uiPriority="63"/>
+    <w:lsdException w:name="Medium Shading 2 Accent 4" w:uiPriority="64"/>
+    <w:lsdException w:name="Medium List 1 Accent 4" w:uiPriority="65"/>
+    <w:lsdException w:name="Medium List 2 Accent 4" w:uiPriority="66"/>
+    <w:lsdException w:name="Medium Grid 1 Accent 4" w:uiPriority="67"/>
+    <w:lsdException w:name="Medium Grid 2 Accent 4" w:uiPriority="68"/>
+    <w:lsdException w:name="Medium Grid 3 Accent 4" w:uiPriority="69"/>
+    <w:lsdException w:name="Dark List Accent 4" w:uiPriority="70"/>
+    <w:lsdException w:name="Colorful Shading Accent 4" w:uiPriority="71"/>
+    <w:lsdException w:name="Colorful List Accent 4" w:uiPriority="72"/>
+    <w:lsdException w:name="Colorful Grid Accent 4" w:uiPriority="73"/>
+    <w:lsdException w:name="Light Shading Accent 5" w:uiPriority="60"/>
+    <w:lsdException w:name="Light List Accent 5" w:uiPriority="61"/>
+    <w:lsdException w:name="Light Grid Accent 5" w:uiPriority="62"/>
+    <w:lsdException w:name="Medium Shading 1 Accent 5" w:uiPriority="63"/>
+    <w:lsdException w:name="Medium Shading 2 Accent 5" w:uiPriority="64"/>
+    <w:lsdException w:name="Medium List 1 Accent 5" w:uiPriority="65"/>
+    <w:lsdException w:name="Medium List 2 Accent 5" w:uiPriority="66"/>
+    <w:lsdException w:name="Medium Grid 1 Accent 5" w:uiPriority="67"/>
+    <w:lsdException w:name="Medium Grid 2 Accent 5" w:uiPriority="68"/>
+    <w:lsdException w:name="Medium Grid 3 Accent 5" w:uiPriority="69"/>
+    <w:lsdException w:name="Dark List Accent 5" w:uiPriority="70"/>
+    <w:lsdException w:name="Colorful Shading Accent 5" w:uiPriority="71"/>
+    <w:lsdException w:name="Colorful List Accent 5" w:uiPriority="72"/>
+    <w:lsdException w:name="Colorful Grid Accent 5" w:uiPriority="73"/>
+    <w:lsdException w:name="Light Shading Accent 6" w:uiPriority="60"/>
+    <w:lsdException w:name="Light List Accent 6" w:uiPriority="61"/>
+    <w:lsdException w:name="Light Grid Accent 6" w:uiPriority="62"/>
+    <w:lsdException w:name="Medium Shading 1 Accent 6" w:uiPriority="63"/>
+    <w:lsdException w:name="Medium Shading 2 Accent 6" w:uiPriority="64"/>
+    <w:lsdException w:name="Medium List 1 Accent 6" w:uiPriority="65"/>
+    <w:lsdException w:name="Medium List 2 Accent 6" w:uiPriority="66"/>
+    <w:lsdException w:name="Medium Grid 1 Accent 6" w:uiPriority="67"/>
+    <w:lsdException w:name="Medium Grid 2 Accent 6" w:uiPriority="68"/>
+    <w:lsdException w:name="Medium Grid 3 Accent 6" w:uiPriority="69"/>
+    <w:lsdException w:name="Dark List Accent 6" w:uiPriority="70"/>
+    <w:lsdException w:name="Colorful Shading Accent 6" w:uiPriority="71"/>
+    <w:lsdException w:name="Colorful List Accent 6" w:uiPriority="72"/>
+    <w:lsdException w:name="Colorful Grid Accent 6" w:uiPriority="73"/>
+    <w:lsdException w:name="Subtle Emphasis" w:uiPriority="19" w:qFormat="1"/>
+    <w:lsdException w:name="Intense Emphasis" w:uiPriority="21" w:qFormat="1"/>
+    <w:lsdException w:name="Subtle Reference" w:uiPriority="31" w:qFormat="1"/>
+    <w:lsdException w:name="Intense Reference" w:uiPriority="32" w:qFormat="1"/>
+    <w:lsdException w:name="Book Title" w:uiPriority="33" w:qFormat="1"/>
+    <w:lsdException w:name="Bibliography" w:semiHidden="1" w:uiPriority="37" w:unhideWhenUsed="1"/>
+    <w:lsdException w:name="TOC Heading" w:semiHidden="1" w:uiPriority="39" w:unhideWhenUsed="1" w:qFormat="1"/>
+    <w:lsdException w:name="Plain Table 1" w:uiPriority="41"/>
+    <w:lsdException w:name="Plain Table 2" w:uiPriority="42"/>
+    <w:lsdException w:name="Plain Table 3" w:uiPriority="43"/>
+    <w:lsdException w:name="Plain Table 4" w:uiPriority="44"/>
+    <w:lsdException w:name="Plain Table 5" w:uiPriority="45"/>
+    <w:lsdException w:name="Grid Table Light" w:uiPriority="40"/>
+    <w:lsdException w:name="Grid Table 1 Light" w:uiPriority="46"/>
+    <w:lsdException w:name="Grid Table 2" w:uiPriority="47"/>
+    <w:lsdException w:name="Grid Table 3" w:uiPriority="48"/>
+    <w:lsdException w:name="Grid Table 4" w:uiPriority="49"/>
+    <w:lsdException w:name="Grid Table 5 Dark" w:uiPriority="50"/>
+    <w:lsdException w:name="Grid Table 6 Colorful" w:uiPriority="51"/>
+    <w:lsdException w:name="Grid Table 7 Colorful" w:uiPriority="52"/>
+    <w:lsdException w:name="Grid Table 1 Light Accent 1" w:uiPriority="46"/>
+    <w:lsdException w:name="Grid Table 2 Accent 1" w:uiPriority="47"/>
+    <w:lsdException w:name="Grid Table 3 Accent 1" w:uiPriority="48"/>
+    <w:lsdException w:name="Grid Table 4 Accent 1" w:uiPriority="49"/>
+    <w:lsdException w:name="Grid Table 5 Dark Accent 1" w:uiPriority="50"/>
+    <w:lsdException w:name="Grid Table 6 Colorful Accent 1" w:uiPriority="51"/>
+    <w:lsdException w:name="Grid Table 7 Colorful Accent 1" w:uiPriority="52"/>
+    <w:lsdException w:name="Grid Table 1 Light Accent 2" w:uiPriority="46"/>
+    <w:lsdException w:name="Grid Table 2 Accent 2" w:uiPriority="47"/>
+    <w:lsdException w:name="Grid Table 3 Accent 2" w:uiPriority="48"/>
+    <w:lsdException w:name="Grid Table 4 Accent 2" w:uiPriority="49"/>
+    <w:lsdException w:name="Grid Table 5 Dark Accent 2" w:uiPriority="50"/>
+    <w:lsdException w:name="Grid Table 6 Colorful Accent 2" w:uiPriority="51"/>
+    <w:lsdException w:name="Grid Table 7 Colorful Accent 2" w:uiPriority="52"/>
+    <w:lsdException w:name="Grid Table 1 Light Accent 3" w:uiPriority="46"/>
+    <w:lsdException w:name="Grid Table 2 Accent 3" w:uiPriority="47"/>
+    <w:lsdException w:name="Grid Table 3 Accent 3" w:uiPriority="48"/>
+    <w:lsdException w:name="Grid Table 4 Accent 3" w:uiPriority="49"/>
+    <w:lsdException w:name="Grid Table 5 Dark Accent 3" w:uiPriority="50"/>
+    <w:lsdException w:name="Grid Table 6 Colorful Accent 3" w:uiPriority="51"/>
+    <w:lsdException w:name="Grid Table 7 Colorful Accent 3" w:uiPriority="52"/>
+    <w:lsdException w:name="Grid Table 1 Light Accent 4" w:uiPriority="46"/>
+    <w:lsdException w:name="Grid Table 2 Accent 4" w:uiPriority="47"/>
+    <w:lsdException w:name="Grid Table 3 Accent 4" w:uiPriority="48"/>
+    <w:lsdException w:name="Grid Table 4 Accent 4" w:uiPriority="49"/>
+    <w:lsdException w:name="Grid Table 5 Dark Accent 4" w:uiPriority="50"/>
+    <w:lsdException w:name="Grid Table 6 Colorful Accent 4" w:uiPriority="51"/>
+    <w:lsdException w:name="Grid Table 7 Colorful Accent 4" w:uiPriority="52"/>
+    <w:lsdException w:name="Grid Table 1 Light Accent 5" w:uiPriority="46"/>
+    <w:lsdException w:name="Grid Table 2 Accent 5" w:uiPriority="47"/>
+    <w:lsdException w:name="Grid Table 3 Accent 5" w:uiPriority="48"/>
+    <w:lsdException w:name="Grid Table 4 Accent 5" w:uiPriority="49"/>
+    <w:lsdException w:name="Grid Table 5 Dark Accent 5" w:uiPriority="50"/>
+    <w:lsdException w:name="Grid Table 6 Colorful Accent 5" w:uiPriority="51"/>
+    <w:lsdException w:name="Grid Table 7 Colorful Accent 5" w:uiPriority="52"/>
+    <w:lsdException w:name="Grid Table 1 Light Accent 6" w:uiPriority="46"/>
+    <w:lsdException w:name="Grid Table 2 Accent 6" w:uiPriority="47"/>
+    <w:lsdException w:name="Grid Table 3 Accent 6" w:uiPriority="48"/>
+    <w:lsdException w:name="Grid Table 4 Accent 6" w:uiPriority="49"/>
+    <w:lsdException w:name="Grid Table 5 Dark Accent 6" w:uiPriority="50"/>
+    <w:lsdException w:name="Grid Table 6 Colorful Accent 6" w:uiPriority="51"/>
+    <w:lsdException w:name="Grid Table 7 Colorful Accent 6" w:uiPriority="52"/>
+    <w:lsdException w:name="List Table 1 Light" w:uiPriority="46"/>
+    <w:lsdException w:name="List Table 2" w:uiPriority="47"/>
+    <w:lsdException w:name="List Table 3" w:uiPriority="48"/>
+    <w:lsdException w:name="List Table 4" w:uiPriority="49"/>
+    <w:lsdException w:name="List Table 5 Dark" w:uiPriority="50"/>
+    <w:lsdException w:name="List Table 6 Colorful" w:uiPriority="51"/>
+    <w:lsdException w:name="List Table 7 Colorful" w:uiPriority="52"/>
+    <w:lsdException w:name="List Table 1 Light Accent 1" w:uiPriority="46"/>
+    <w:lsdException w:name="List Table 2 Accent 1" w:uiPriority="47"/>
+    <w:lsdException w:name="List Table 3 Accent 1" w:uiPriority="48"/>
+    <w:lsdException w:name="List Table 4 Accent 1" w:uiPriority="49"/>
+    <w:lsdException w:name="List Table 5 Dark Accent 1" w:uiPriority="50"/>
+    <w:lsdException w:name="List Table 6 Colorful Accent 1" w:uiPriority="51"/>
+    <w:lsdException w:name="List Table 7 Colorful Accent 1" w:uiPriority="52"/>
+    <w:lsdException w:name="List Table 1 Light Accent 2" w:uiPriority="46"/>
+    <w:lsdException w:name="List Table 2 Accent 2" w:uiPriority="47"/>
+    <w:lsdException w:name="List Table 3 Accent 2" w:uiPriority="48"/>
+    <w:lsdException w:name="List Table 4 Accent 2" w:uiPriority="49"/>
+    <w:lsdException w:name="List Table 5 Dark Accent 2" w:uiPriority="50"/>
+    <w:lsdException w:name="List Table 6 Colorful Accent 2" w:uiPriority="51"/>
+    <w:lsdException w:name="List Table 7 Colorful Accent 2" w:uiPriority="52"/>
+    <w:lsdException w:name="List Table 1 Light Accent 3" w:uiPriority="46"/>
+    <w:lsdException w:name="List Table 2 Accent 3" w:uiPriority="47"/>
+    <w:lsdException w:name="List Table 3 Accent 3" w:uiPriority="48"/>
+    <w:lsdException w:name="List Table 4 Accent 3" w:uiPriority="49"/>
+    <w:lsdException w:name="List Table 5 Dark Accent 3" w:uiPriority="50"/>
+    <w:lsdException w:name="List Table 6 Colorful Accent 3" w:uiPriority="51"/>
+    <w:lsdException w:name="List Table 7 Colorful Accent 3" w:uiPriority="52"/>
+    <w:lsdException w:name="List Table 1 Light Accent 4" w:uiPriority="46"/>
+    <w:lsdException w:name="List Table 2 Accent 4" w:uiPriority="47"/>
+    <w:lsdException w:name="List Table 3 Accent 4" w:uiPriority="48"/>
+    <w:lsdException w:name="List Table 4 Accent 4" w:uiPriority="49"/>
+    <w:lsdException w:name="List Table 5 Dark Accent 4" w:uiPriority="50"/>
+    <w:lsdException w:name="List Table 6 Colorful Accent 4" w:uiPriority="51"/>
+    <w:lsdException w:name="List Table 7 Colorful Accent 4" w:uiPriority="52"/>
+    <w:lsdException w:name="List Table 1 Light Accent 5" w:uiPriority="46"/>
+    <w:lsdException w:name="List Table 2 Accent 5" w:uiPriority="47"/>
+    <w:lsdException w:name="List Table 3 Accent 5" w:uiPriority="48"/>
+    <w:lsdException w:name="List Table 4 Accent 5" w:uiPriority="49"/>
+    <w:lsdException w:name="List Table 5 Dark Accent 5" w:uiPriority="50"/>
+    <w:lsdException w:name="List Table 6 Colorful Accent 5" w:uiPriority="51"/>
+    <w:lsdException w:name="List Table 7 Colorful Accent 5" w:uiPriority="52"/>
+    <w:lsdException w:name="List Table 1 Light Accent 6" w:uiPriority="46"/>
+    <w:lsdException w:name="List Table 2 Accent 6" w:uiPriority="47"/>
+    <w:lsdException w:name="List Table 3 Accent 6" w:uiPriority="48"/>
+    <w:lsdException w:name="List Table 4 Accent 6" w:uiPriority="49"/>
+    <w:lsdException w:name="List Table 5 Dark Accent 6" w:uiPriority="50"/>
+    <w:lsdException w:name="List Table 6 Colorful Accent 6" w:uiPriority="51"/>
+    <w:lsdException w:name="List Table 7 Colorful Accent 6" w:uiPriority="52"/>
+    <w:lsdException w:name="Mention" w:semiHidden="1" w:unhideWhenUsed="1"/>
+    <w:lsdException w:name="Smart Hyperlink" w:semiHidden="1" w:unhideWhenUsed="1"/>
+    <w:lsdException w:name="Hashtag" w:semiHidden="1" w:unhideWhenUsed="1"/>
+    <w:lsdException w:name="Unresolved Mention" w:semiHidden="1" w:unhideWhenUsed="1"/>
+    <w:lsdException w:name="Smart Link" w:semiHidden="1" w:unhideWhenUsed="1"/>
+  </w:latentStyles>
+  <w:style w:type="paragraph" w:default="1" w:styleId="Normal">
+    <w:name w:val="Normal"/>
+    <w:qFormat/>
+  </w:style>
+  <w:style w:type="character" w:default="1" w:styleId="DefaultParagraphFont">
+    <w:name w:val="Default Paragraph Font"/>
+    <w:uiPriority w:val="1"/>
+    <w:semiHidden/>
+    <w:unhideWhenUsed/>
+  </w:style>
+  <w:style w:type="table" w:default="1" w:styleId="TableNormal">
+    <w:name w:val="Normal Table"/>
+    <w:uiPriority w:val="99"/>
+    <w:semiHidden/>
+    <w:unhideWhenUsed/>
+    <w:tblPr>
+      <w:tblInd w:w="0" w:type="dxa"/>
+      <w:tblCellMar>
+        <w:top w:w="0" w:type="dxa"/>
+        <w:left w:w="108" w:type="dxa"/>
+        <w:bottom w:w="0" w:type="dxa"/>
+        <w:right w:w="108" w:type="dxa"/>
+      </w:tblCellMar>
+    </w:tblPr>
+  </w:style>
+  <w:style w:type="numbering" w:default="1" w:styleId="NoList">
+    <w:name w:val="No List"/>
+    <w:uiPriority w:val="99"/>
+    <w:semiHidden/>
+    <w:unhideWhenUsed/>
+  </w:style>
+  <w:style w:type="paragraph" w:customStyle="1" w:styleId="1E9A6B62784C40A88995148EBAADB18E">
+    <w:name w:val="1E9A6B62784C40A88995148EBAADB18E"/>
+    <w:rsid w:val="00B51867"/>
+  </w:style>
+  <w:style w:type="paragraph" w:customStyle="1" w:styleId="1279E0765BA44C8BAAAA90A4573C93B3">
+    <w:name w:val="1279E0765BA44C8BAAAA90A4573C93B3"/>
+    <w:rsid w:val="00B51867"/>
+  </w:style>
+</w:styles>
+</file>
+
+<file path=word/glossary/webSettings.xml><?xml version="1.0" encoding="utf-8"?>
+<w:webSettings xmlns:mc="http://schemas.openxmlformats.org/markup-compatibility/2006" xmlns:r="http://schemas.openxmlformats.org/officeDocument/2006/relationships" xmlns:w="http://schemas.openxmlformats.org/wordprocessingml/2006/main" xmlns:w14="http://schemas.microsoft.com/office/word/2010/wordml" xmlns:w15="http://schemas.microsoft.com/office/word/2012/wordml" xmlns:w16cex="http://schemas.microsoft.com/office/word/2018/wordml/cex" xmlns:w16cid="http://schemas.microsoft.com/office/word/2016/wordml/cid" xmlns:w16="http://schemas.microsoft.com/office/word/2018/wordml" xmlns:w16du="http://schemas.microsoft.com/office/word/2023/wordml/word16du" xmlns:w16sdtdh="http://schemas.microsoft.com/office/word/2020/wordml/sdtdatahash" xmlns:w16sdtfl="http://schemas.microsoft.com/office/word/2024/wordml/sdtformatlock" xmlns:w16se="http://schemas.microsoft.com/office/word/2015/wordml/symex" mc:Ignorable="w14 w15 w16se w16cid w16 w16cex w16sdtdh w16sdtfl w16du">
+  <w:optimizeForBrowser/>
+  <w:allowPNG/>
+</w:webSettings>
 </file>
 
 <file path=word/theme/theme1.xml><?xml version="1.0" encoding="utf-8"?>
@@ -4052,4 +5581,16 @@
     </a:ext>
   </a:extLst>
 </a:theme>
+</file>
+
+<file path=customXml/item1.xml><?xml version="1.0" encoding="utf-8"?>
+<b:Sources xmlns:b="http://schemas.openxmlformats.org/officeDocument/2006/bibliography" xmlns="http://schemas.openxmlformats.org/officeDocument/2006/bibliography" SelectedStyle="\APASixthEditionOfficeOnline.xsl" StyleName="APA" Version="6"/>
+</file>
+
+<file path=customXml/itemProps1.xml><?xml version="1.0" encoding="utf-8"?>
+<ds:datastoreItem xmlns:ds="http://schemas.openxmlformats.org/officeDocument/2006/customXml" ds:itemID="{AE491E94-87E9-4DD6-8040-75BB57F27414}">
+  <ds:schemaRefs>
+    <ds:schemaRef ds:uri="http://schemas.openxmlformats.org/officeDocument/2006/bibliography"/>
+  </ds:schemaRefs>
+</ds:datastoreItem>
 </file>
</xml_diff>

<commit_message>
Updated the google forms guide and the readme.md
</commit_message>
<xml_diff>
--- a/Collecting contacts with Google Forms.docx
+++ b/Collecting contacts with Google Forms.docx
@@ -10,7 +10,6 @@
           <w:docPartUnique/>
         </w:docPartObj>
       </w:sdtPr>
-      <w:sdtEndPr/>
       <w:sdtContent>
         <w:p>
           <w:r>
@@ -89,7 +88,6 @@
                                   <w:dataBinding w:prefixMappings="xmlns:ns0='http://schemas.openxmlformats.org/package/2006/metadata/core-properties' xmlns:ns1='http://purl.org/dc/elements/1.1/'" w:xpath="/ns0:coreProperties[1]/ns1:title[1]" w:storeItemID="{6C3C8BC8-F283-45AE-878A-BAB7291924A1}"/>
                                   <w:text/>
                                 </w:sdtPr>
-                                <w:sdtEndPr/>
                                 <w:sdtContent>
                                   <w:p>
                                     <w:pPr>
@@ -199,7 +197,6 @@
                             <w:dataBinding w:prefixMappings="xmlns:ns0='http://schemas.openxmlformats.org/package/2006/metadata/core-properties' xmlns:ns1='http://purl.org/dc/elements/1.1/'" w:xpath="/ns0:coreProperties[1]/ns1:title[1]" w:storeItemID="{6C3C8BC8-F283-45AE-878A-BAB7291924A1}"/>
                             <w:text/>
                           </w:sdtPr>
-                          <w:sdtEndPr/>
                           <w:sdtContent>
                             <w:p>
                               <w:pPr>
@@ -253,7 +250,7 @@
                                         <pic:cNvPicPr/>
                                       </pic:nvPicPr>
                                       <pic:blipFill>
-                                        <a:blip r:embed="rId9"/>
+                                        <a:blip r:embed="rId8"/>
                                         <a:stretch>
                                           <a:fillRect/>
                                         </a:stretch>
@@ -363,7 +360,6 @@
                                   <w:dataBinding w:prefixMappings="xmlns:ns0='http://schemas.openxmlformats.org/package/2006/metadata/core-properties' xmlns:ns1='http://purl.org/dc/elements/1.1/'" w:xpath="/ns0:coreProperties[1]/ns1:subject[1]" w:storeItemID="{6C3C8BC8-F283-45AE-878A-BAB7291924A1}"/>
                                   <w:text/>
                                 </w:sdtPr>
-                                <w:sdtEndPr/>
                                 <w:sdtContent>
                                   <w:p>
                                     <w:pPr>
@@ -461,7 +457,6 @@
                             <w:dataBinding w:prefixMappings="xmlns:ns0='http://schemas.openxmlformats.org/package/2006/metadata/core-properties' xmlns:ns1='http://purl.org/dc/elements/1.1/'" w:xpath="/ns0:coreProperties[1]/ns1:subject[1]" w:storeItemID="{6C3C8BC8-F283-45AE-878A-BAB7291924A1}"/>
                             <w:text/>
                           </w:sdtPr>
-                          <w:sdtEndPr/>
                           <w:sdtContent>
                             <w:p>
                               <w:pPr>
@@ -1660,7 +1655,7 @@
                     <pic:cNvPicPr/>
                   </pic:nvPicPr>
                   <pic:blipFill>
-                    <a:blip r:embed="rId10"/>
+                    <a:blip r:embed="rId9"/>
                     <a:stretch>
                       <a:fillRect/>
                     </a:stretch>
@@ -2573,7 +2568,82 @@
       </w:pPr>
       <w:bookmarkStart w:id="9" w:name="_Toc222072770"/>
       <w:r>
+        <w:rPr>
+          <w:noProof/>
+        </w:rPr>
         <w:lastRenderedPageBreak/>
+        <mc:AlternateContent>
+          <mc:Choice Requires="wps">
+            <w:drawing>
+              <wp:anchor distT="0" distB="0" distL="114300" distR="114300" simplePos="0" relativeHeight="251658239" behindDoc="1" locked="0" layoutInCell="1" allowOverlap="1" wp14:anchorId="56A7C49E" wp14:editId="4AF3436A">
+                <wp:simplePos x="0" y="0"/>
+                <wp:positionH relativeFrom="column">
+                  <wp:posOffset>-249382</wp:posOffset>
+                </wp:positionH>
+                <wp:positionV relativeFrom="paragraph">
+                  <wp:posOffset>-40492</wp:posOffset>
+                </wp:positionV>
+                <wp:extent cx="6519553" cy="6840187"/>
+                <wp:effectExtent l="0" t="0" r="14605" b="18415"/>
+                <wp:wrapNone/>
+                <wp:docPr id="551531534" name="Rectangle 3"/>
+                <wp:cNvGraphicFramePr/>
+                <a:graphic xmlns:a="http://schemas.openxmlformats.org/drawingml/2006/main">
+                  <a:graphicData uri="http://schemas.microsoft.com/office/word/2010/wordprocessingShape">
+                    <wps:wsp>
+                      <wps:cNvSpPr/>
+                      <wps:spPr>
+                        <a:xfrm>
+                          <a:off x="0" y="0"/>
+                          <a:ext cx="6519553" cy="6840187"/>
+                        </a:xfrm>
+                        <a:prstGeom prst="rect">
+                          <a:avLst/>
+                        </a:prstGeom>
+                        <a:solidFill>
+                          <a:schemeClr val="accent1">
+                            <a:lumMod val="20000"/>
+                            <a:lumOff val="80000"/>
+                          </a:schemeClr>
+                        </a:solidFill>
+                      </wps:spPr>
+                      <wps:style>
+                        <a:lnRef idx="1">
+                          <a:schemeClr val="accent5"/>
+                        </a:lnRef>
+                        <a:fillRef idx="2">
+                          <a:schemeClr val="accent5"/>
+                        </a:fillRef>
+                        <a:effectRef idx="1">
+                          <a:schemeClr val="accent5"/>
+                        </a:effectRef>
+                        <a:fontRef idx="minor">
+                          <a:schemeClr val="dk1"/>
+                        </a:fontRef>
+                      </wps:style>
+                      <wps:bodyPr rot="0" spcFirstLastPara="0" vertOverflow="overflow" horzOverflow="overflow" vert="horz" wrap="square" lIns="91440" tIns="45720" rIns="91440" bIns="45720" numCol="1" spcCol="0" rtlCol="0" fromWordArt="0" anchor="ctr" anchorCtr="0" forceAA="0" compatLnSpc="1">
+                        <a:prstTxWarp prst="textNoShape">
+                          <a:avLst/>
+                        </a:prstTxWarp>
+                        <a:noAutofit/>
+                      </wps:bodyPr>
+                    </wps:wsp>
+                  </a:graphicData>
+                </a:graphic>
+                <wp14:sizeRelV relativeFrom="margin">
+                  <wp14:pctHeight>0</wp14:pctHeight>
+                </wp14:sizeRelV>
+              </wp:anchor>
+            </w:drawing>
+          </mc:Choice>
+          <mc:Fallback>
+            <w:pict>
+              <v:rect w14:anchorId="5C14FB33" id="Rectangle 3" o:spid="_x0000_s1026" style="position:absolute;margin-left:-19.65pt;margin-top:-3.2pt;width:513.35pt;height:538.6pt;z-index:-251658241;visibility:visible;mso-wrap-style:square;mso-height-percent:0;mso-wrap-distance-left:9pt;mso-wrap-distance-top:0;mso-wrap-distance-right:9pt;mso-wrap-distance-bottom:0;mso-position-horizontal:absolute;mso-position-horizontal-relative:text;mso-position-vertical:absolute;mso-position-vertical-relative:text;mso-height-percent:0;mso-height-relative:margin;v-text-anchor:middle" o:gfxdata="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" fillcolor="#d9e2f3 [660]" strokecolor="#5b9bd5 [3208]" strokeweight=".5pt"/>
+            </w:pict>
+          </mc:Fallback>
+        </mc:AlternateContent>
+      </w:r>
+      <w:r>
         <w:t>How is the data secured</w:t>
       </w:r>
       <w:r>
@@ -2967,23 +3037,42 @@
         <w:ind w:left="720"/>
         <w:jc w:val="center"/>
       </w:pPr>
-      <w:r>
-        <w:rPr>
-          <w:noProof/>
-        </w:rPr>
+    </w:p>
+    <w:p>
+      <w:pPr>
+        <w:pStyle w:val="NoSpacing"/>
+        <w:ind w:left="720"/>
+        <w:jc w:val="center"/>
+      </w:pPr>
+    </w:p>
+    <w:p>
+      <w:pPr>
+        <w:pStyle w:val="NoSpacing"/>
+        <w:ind w:left="720"/>
+        <w:jc w:val="center"/>
+      </w:pPr>
+    </w:p>
+    <w:p>
+      <w:pPr>
+        <w:pStyle w:val="NoSpacing"/>
+        <w:ind w:left="720"/>
+        <w:jc w:val="center"/>
+      </w:pPr>
+      <w:r>
+        <w:lastRenderedPageBreak/>
         <w:drawing>
-          <wp:anchor distT="0" distB="0" distL="114300" distR="114300" simplePos="0" relativeHeight="251661312" behindDoc="1" locked="0" layoutInCell="1" allowOverlap="1" wp14:anchorId="1295B37A" wp14:editId="69D6FB4E">
+          <wp:anchor distT="0" distB="0" distL="114300" distR="114300" simplePos="0" relativeHeight="251661312" behindDoc="1" locked="0" layoutInCell="1" allowOverlap="1" wp14:anchorId="6F56B528" wp14:editId="7B772710">
             <wp:simplePos x="0" y="0"/>
             <wp:positionH relativeFrom="margin">
-              <wp:align>center</wp:align>
+              <wp:align>right</wp:align>
             </wp:positionH>
             <wp:positionV relativeFrom="paragraph">
-              <wp:posOffset>176530</wp:posOffset>
+              <wp:posOffset>137918</wp:posOffset>
             </wp:positionV>
-            <wp:extent cx="5943313" cy="2980706"/>
-            <wp:effectExtent l="0" t="0" r="635" b="0"/>
+            <wp:extent cx="5943600" cy="5943600"/>
+            <wp:effectExtent l="0" t="0" r="0" b="0"/>
             <wp:wrapNone/>
-            <wp:docPr id="695003096" name="Picture 1"/>
+            <wp:docPr id="839516899" name="Picture 1"/>
             <wp:cNvGraphicFramePr>
               <a:graphicFrameLocks xmlns:a="http://schemas.openxmlformats.org/drawingml/2006/main" noChangeAspect="1"/>
             </wp:cNvGraphicFramePr>
@@ -2991,38 +3080,29 @@
               <a:graphicData uri="http://schemas.openxmlformats.org/drawingml/2006/picture">
                 <pic:pic xmlns:pic="http://schemas.openxmlformats.org/drawingml/2006/picture">
                   <pic:nvPicPr>
-                    <pic:cNvPr id="695003096" name=""/>
+                    <pic:cNvPr id="839516899" name=""/>
                     <pic:cNvPicPr/>
                   </pic:nvPicPr>
-                  <pic:blipFill rotWithShape="1">
-                    <a:blip r:embed="rId11">
+                  <pic:blipFill>
+                    <a:blip r:embed="rId10">
                       <a:extLst>
                         <a:ext uri="{28A0092B-C50C-407E-A947-70E740481C1C}">
                           <a14:useLocalDpi xmlns:a14="http://schemas.microsoft.com/office/drawing/2010/main" val="0"/>
                         </a:ext>
                       </a:extLst>
                     </a:blip>
-                    <a:srcRect t="24899" b="25100"/>
                     <a:stretch>
                       <a:fillRect/>
                     </a:stretch>
                   </pic:blipFill>
-                  <pic:spPr bwMode="auto">
+                  <pic:spPr>
                     <a:xfrm>
                       <a:off x="0" y="0"/>
-                      <a:ext cx="5943313" cy="2980706"/>
+                      <a:ext cx="5943600" cy="5943600"/>
                     </a:xfrm>
                     <a:prstGeom prst="rect">
                       <a:avLst/>
                     </a:prstGeom>
-                    <a:ln>
-                      <a:noFill/>
-                    </a:ln>
-                    <a:extLst>
-                      <a:ext uri="{53640926-AAD7-44D8-BBD7-CCE9431645EC}">
-                        <a14:shadowObscured xmlns:a14="http://schemas.microsoft.com/office/drawing/2010/main"/>
-                      </a:ext>
-                    </a:extLst>
                   </pic:spPr>
                 </pic:pic>
               </a:graphicData>
@@ -3031,9 +3111,16 @@
         </w:drawing>
       </w:r>
     </w:p>
+    <w:p>
+      <w:pPr>
+        <w:pStyle w:val="NoSpacing"/>
+        <w:ind w:left="720"/>
+        <w:jc w:val="center"/>
+      </w:pPr>
+    </w:p>
     <w:sectPr>
-      <w:headerReference w:type="default" r:id="rId12"/>
-      <w:footerReference w:type="default" r:id="rId13"/>
+      <w:headerReference w:type="default" r:id="rId11"/>
+      <w:footerReference w:type="default" r:id="rId12"/>
       <w:pgSz w:w="12240" w:h="15840"/>
       <w:pgMar w:top="1440" w:right="1440" w:bottom="1440" w:left="1440" w:header="720" w:footer="720" w:gutter="0"/>
       <w:pgNumType w:start="0"/>
@@ -3126,7 +3213,6 @@
               <w:dataBinding w:prefixMappings="xmlns:ns0='http://purl.org/dc/elements/1.1/' xmlns:ns1='http://schemas.openxmlformats.org/package/2006/metadata/core-properties' " w:xpath="/ns1:coreProperties[1]/ns0:title[1]" w:storeItemID="{6C3C8BC8-F283-45AE-878A-BAB7291924A1}"/>
               <w:text/>
             </w:sdtPr>
-            <w:sdtEndPr/>
             <w:sdtContent>
               <w:r>
                 <w:rPr>
@@ -3164,7 +3250,6 @@
             <w:dataBinding w:prefixMappings="xmlns:ns0='http://purl.org/dc/elements/1.1/' xmlns:ns1='http://schemas.openxmlformats.org/package/2006/metadata/core-properties' " w:xpath="/ns1:coreProperties[1]/ns0:creator[1]" w:storeItemID="{6C3C8BC8-F283-45AE-878A-BAB7291924A1}"/>
             <w:text/>
           </w:sdtPr>
-          <w:sdtEndPr/>
           <w:sdtContent>
             <w:p>
               <w:pPr>
@@ -6201,11 +6286,13 @@
   <w:rsids>
     <w:rsidRoot w:val="00B51867"/>
     <w:rsid w:val="00042DD3"/>
+    <w:rsid w:val="00166439"/>
     <w:rsid w:val="003E2AEC"/>
     <w:rsid w:val="00994D26"/>
     <w:rsid w:val="00B51867"/>
     <w:rsid w:val="00B51983"/>
     <w:rsid w:val="00CE0EFB"/>
+    <w:rsid w:val="00FC07AE"/>
     <w:rsid w:val="00FD55B9"/>
   </w:rsids>
   <m:mathPr>

</xml_diff>